<commit_message>
added completed the linux commands
</commit_message>
<xml_diff>
--- a/Linux Commands.docx
+++ b/Linux Commands.docx
@@ -18,6 +18,7 @@
         <w:rPr>
           <w:b/>
           <w:bCs/>
+          <w:u w:val="single"/>
         </w:rPr>
         <w:t>mkdir</w:t>
       </w:r>
@@ -209,6 +210,7 @@
         <w:rPr>
           <w:b/>
           <w:bCs/>
+          <w:u w:val="single"/>
         </w:rPr>
         <w:t>ls</w:t>
       </w:r>
@@ -385,6 +387,7 @@
         <w:rPr>
           <w:b/>
           <w:bCs/>
+          <w:u w:val="single"/>
         </w:rPr>
         <w:t>pwd</w:t>
       </w:r>
@@ -527,6 +530,7 @@
         <w:rPr>
           <w:b/>
           <w:bCs/>
+          <w:u w:val="single"/>
         </w:rPr>
         <w:lastRenderedPageBreak/>
         <w:t>cd</w:t>
@@ -714,6 +718,7 @@
         <w:rPr>
           <w:b/>
           <w:bCs/>
+          <w:u w:val="single"/>
         </w:rPr>
         <w:t>clear</w:t>
       </w:r>
@@ -1027,6 +1032,7 @@
         <w:rPr>
           <w:b/>
           <w:bCs/>
+          <w:u w:val="single"/>
         </w:rPr>
         <w:lastRenderedPageBreak/>
         <w:t>touch</w:t>
@@ -1176,6 +1182,7 @@
         <w:rPr>
           <w:b/>
           <w:bCs/>
+          <w:u w:val="single"/>
         </w:rPr>
         <w:t>cat</w:t>
       </w:r>
@@ -1895,27 +1902,103 @@
         <w:rPr>
           <w:b/>
           <w:bCs/>
-        </w:rPr>
-        <w:t>vi: -</w:t>
-      </w:r>
-    </w:p>
-    <w:p>
-      <w:pPr>
-        <w:pStyle w:val="ListBullet"/>
-        <w:numPr>
-          <w:ilvl w:val="0"/>
-          <w:numId w:val="0"/>
-        </w:numPr>
-        <w:ind w:left="432"/>
-      </w:pPr>
-    </w:p>
-    <w:p>
-      <w:pPr>
-        <w:pStyle w:val="ListBullet"/>
-        <w:numPr>
-          <w:ilvl w:val="0"/>
-          <w:numId w:val="0"/>
-        </w:numPr>
+          <w:u w:val="single"/>
+        </w:rPr>
+        <w:t>vi</w:t>
+      </w:r>
+      <w:r>
+        <w:rPr>
+          <w:b/>
+          <w:bCs/>
+        </w:rPr>
+        <w:t>: -</w:t>
+      </w:r>
+    </w:p>
+    <w:p>
+      <w:pPr>
+        <w:pStyle w:val="ListBullet"/>
+        <w:numPr>
+          <w:ilvl w:val="0"/>
+          <w:numId w:val="0"/>
+        </w:numPr>
+        <w:ind w:left="432"/>
+      </w:pPr>
+      <w:r>
+        <w:t>Creates a new file if it already does not exist, otherwise opens an existing file and you can edit it</w:t>
+      </w:r>
+      <w:r>
+        <w:t>.</w:t>
+      </w:r>
+      <w:r>
+        <w:t xml:space="preserve"> Once you open the vi editor you must press `i` to edit the file. Once you are done with the edit you can press `:wq` to exit and save the file or only `:q` to exit without saving the file.</w:t>
+      </w:r>
+    </w:p>
+    <w:p>
+      <w:pPr>
+        <w:pStyle w:val="ListBullet"/>
+        <w:numPr>
+          <w:ilvl w:val="0"/>
+          <w:numId w:val="0"/>
+        </w:numPr>
+        <w:ind w:left="432"/>
+      </w:pPr>
+      <w:r>
+        <w:t>$ vi File_name.extension</w:t>
+      </w:r>
+    </w:p>
+    <w:p>
+      <w:pPr>
+        <w:pStyle w:val="ListBullet"/>
+        <w:numPr>
+          <w:ilvl w:val="0"/>
+          <w:numId w:val="0"/>
+        </w:numPr>
+        <w:ind w:left="432"/>
+      </w:pPr>
+    </w:p>
+    <w:p>
+      <w:pPr>
+        <w:pStyle w:val="ListBullet"/>
+        <w:numPr>
+          <w:ilvl w:val="0"/>
+          <w:numId w:val="0"/>
+        </w:numPr>
+        <w:ind w:left="432"/>
+        <w:rPr>
+          <w:b/>
+          <w:color w:val="8DC1D7" w:themeColor="accent2" w:themeTint="66"/>
+          <w14:textOutline w14:w="11112" w14:cap="flat" w14:cmpd="sng" w14:algn="ctr">
+            <w14:solidFill>
+              <w14:schemeClr w14:val="accent2"/>
+            </w14:solidFill>
+            <w14:prstDash w14:val="solid"/>
+            <w14:round/>
+          </w14:textOutline>
+        </w:rPr>
+      </w:pPr>
+      <w:r>
+        <w:rPr>
+          <w:b/>
+          <w:color w:val="8DC1D7" w:themeColor="accent2" w:themeTint="66"/>
+          <w14:textOutline w14:w="11112" w14:cap="flat" w14:cmpd="sng" w14:algn="ctr">
+            <w14:solidFill>
+              <w14:schemeClr w14:val="accent2"/>
+            </w14:solidFill>
+            <w14:prstDash w14:val="solid"/>
+            <w14:round/>
+          </w14:textOutline>
+        </w:rPr>
+        <w:t>Screenshot: -</w:t>
+      </w:r>
+    </w:p>
+    <w:p>
+      <w:pPr>
+        <w:pStyle w:val="ListBullet"/>
+        <w:numPr>
+          <w:ilvl w:val="0"/>
+          <w:numId w:val="0"/>
+        </w:numPr>
+        <w:ind w:left="432"/>
         <w:rPr>
           <w:color w:val="000000" w:themeColor="text1"/>
           <w14:shadow w14:blurRad="38100" w14:dist="19050" w14:dir="2700000" w14:sx="100000" w14:sy="100000" w14:kx="0" w14:ky="0" w14:algn="tl">
@@ -1944,7 +2027,170 @@
             <w14:round/>
           </w14:textOutline>
         </w:rPr>
-        <w:tab/>
+        <w:t>Command</w:t>
+      </w:r>
+    </w:p>
+    <w:p>
+      <w:pPr>
+        <w:pStyle w:val="ListBullet"/>
+        <w:numPr>
+          <w:ilvl w:val="0"/>
+          <w:numId w:val="0"/>
+        </w:numPr>
+        <w:ind w:left="432"/>
+        <w:rPr>
+          <w:b/>
+          <w:color w:val="8DC1D7" w:themeColor="accent2" w:themeTint="66"/>
+          <w14:textOutline w14:w="11112" w14:cap="flat" w14:cmpd="sng" w14:algn="ctr">
+            <w14:solidFill>
+              <w14:schemeClr w14:val="accent2"/>
+            </w14:solidFill>
+            <w14:prstDash w14:val="solid"/>
+            <w14:round/>
+          </w14:textOutline>
+        </w:rPr>
+      </w:pPr>
+      <w:r>
+        <w:rPr>
+          <w:b/>
+          <w:color w:val="8DC1D7" w:themeColor="accent2" w:themeTint="66"/>
+          <w14:textOutline w14:w="11112" w14:cap="flat" w14:cmpd="sng" w14:algn="ctr">
+            <w14:solidFill>
+              <w14:schemeClr w14:val="accent2"/>
+            </w14:solidFill>
+            <w14:prstDash w14:val="solid"/>
+            <w14:round/>
+          </w14:textOutline>
+        </w:rPr>
+        <w:drawing>
+          <wp:inline distT="0" distB="0" distL="0" distR="0" wp14:anchorId="440CF600" wp14:editId="40463824">
+            <wp:extent cx="4584700" cy="279400"/>
+            <wp:effectExtent l="0" t="0" r="0" b="0"/>
+            <wp:docPr id="15" name="Picture 15"/>
+            <wp:cNvGraphicFramePr>
+              <a:graphicFrameLocks xmlns:a="http://schemas.openxmlformats.org/drawingml/2006/main" noChangeAspect="1"/>
+            </wp:cNvGraphicFramePr>
+            <a:graphic xmlns:a="http://schemas.openxmlformats.org/drawingml/2006/main">
+              <a:graphicData uri="http://schemas.openxmlformats.org/drawingml/2006/picture">
+                <pic:pic xmlns:pic="http://schemas.openxmlformats.org/drawingml/2006/picture">
+                  <pic:nvPicPr>
+                    <pic:cNvPr id="1" name=""/>
+                    <pic:cNvPicPr/>
+                  </pic:nvPicPr>
+                  <pic:blipFill>
+                    <a:blip r:embed="rId17"/>
+                    <a:stretch>
+                      <a:fillRect/>
+                    </a:stretch>
+                  </pic:blipFill>
+                  <pic:spPr>
+                    <a:xfrm>
+                      <a:off x="0" y="0"/>
+                      <a:ext cx="4584700" cy="279400"/>
+                    </a:xfrm>
+                    <a:prstGeom prst="rect">
+                      <a:avLst/>
+                    </a:prstGeom>
+                  </pic:spPr>
+                </pic:pic>
+              </a:graphicData>
+            </a:graphic>
+          </wp:inline>
+        </w:drawing>
+      </w:r>
+    </w:p>
+    <w:p>
+      <w:pPr>
+        <w:pStyle w:val="ListBullet"/>
+        <w:numPr>
+          <w:ilvl w:val="0"/>
+          <w:numId w:val="0"/>
+        </w:numPr>
+        <w:ind w:left="432"/>
+      </w:pPr>
+    </w:p>
+    <w:p>
+      <w:pPr>
+        <w:pStyle w:val="ListBullet"/>
+        <w:numPr>
+          <w:ilvl w:val="0"/>
+          <w:numId w:val="0"/>
+        </w:numPr>
+        <w:ind w:left="432"/>
+      </w:pPr>
+    </w:p>
+    <w:p>
+      <w:pPr>
+        <w:pStyle w:val="ListBullet"/>
+        <w:numPr>
+          <w:ilvl w:val="0"/>
+          <w:numId w:val="0"/>
+        </w:numPr>
+        <w:ind w:left="432"/>
+        <w:rPr>
+          <w:b/>
+          <w:bCs/>
+        </w:rPr>
+      </w:pPr>
+    </w:p>
+    <w:p>
+      <w:pPr>
+        <w:pStyle w:val="ListBullet"/>
+        <w:numPr>
+          <w:ilvl w:val="0"/>
+          <w:numId w:val="0"/>
+        </w:numPr>
+        <w:ind w:left="432"/>
+      </w:pPr>
+      <w:r>
+        <w:t xml:space="preserve">Result </w:t>
+      </w:r>
+    </w:p>
+    <w:p>
+      <w:pPr>
+        <w:pStyle w:val="ListBullet"/>
+        <w:numPr>
+          <w:ilvl w:val="0"/>
+          <w:numId w:val="0"/>
+        </w:numPr>
+        <w:ind w:left="432"/>
+      </w:pPr>
+      <w:r>
+        <w:drawing>
+          <wp:inline distT="0" distB="0" distL="0" distR="0" wp14:anchorId="7151CDEA" wp14:editId="72AC98FE">
+            <wp:extent cx="3837268" cy="1907707"/>
+            <wp:effectExtent l="0" t="0" r="0" b="0"/>
+            <wp:docPr id="16" name="Picture 16"/>
+            <wp:cNvGraphicFramePr>
+              <a:graphicFrameLocks xmlns:a="http://schemas.openxmlformats.org/drawingml/2006/main" noChangeAspect="1"/>
+            </wp:cNvGraphicFramePr>
+            <a:graphic xmlns:a="http://schemas.openxmlformats.org/drawingml/2006/main">
+              <a:graphicData uri="http://schemas.openxmlformats.org/drawingml/2006/picture">
+                <pic:pic xmlns:pic="http://schemas.openxmlformats.org/drawingml/2006/picture">
+                  <pic:nvPicPr>
+                    <pic:cNvPr id="1" name=""/>
+                    <pic:cNvPicPr/>
+                  </pic:nvPicPr>
+                  <pic:blipFill>
+                    <a:blip r:embed="rId18"/>
+                    <a:stretch>
+                      <a:fillRect/>
+                    </a:stretch>
+                  </pic:blipFill>
+                  <pic:spPr>
+                    <a:xfrm>
+                      <a:off x="0" y="0"/>
+                      <a:ext cx="3993792" cy="1985523"/>
+                    </a:xfrm>
+                    <a:prstGeom prst="rect">
+                      <a:avLst/>
+                    </a:prstGeom>
+                  </pic:spPr>
+                </pic:pic>
+              </a:graphicData>
+            </a:graphic>
+          </wp:inline>
+        </w:drawing>
       </w:r>
     </w:p>
     <w:p>
@@ -1988,97 +2234,725 @@
     <w:p>
       <w:pPr>
         <w:pStyle w:val="ListBullet"/>
-        <w:numPr>
-          <w:ilvl w:val="0"/>
-          <w:numId w:val="0"/>
-        </w:numPr>
-        <w:ind w:left="432"/>
-        <w:rPr>
-          <w:color w:val="8DC1D7" w:themeColor="accent2" w:themeTint="66"/>
-          <w14:textOutline w14:w="11112" w14:cap="flat" w14:cmpd="sng" w14:algn="ctr">
-            <w14:solidFill>
-              <w14:schemeClr w14:val="accent2"/>
-            </w14:solidFill>
-            <w14:prstDash w14:val="solid"/>
-            <w14:round/>
-          </w14:textOutline>
-        </w:rPr>
-      </w:pPr>
-    </w:p>
-    <w:p>
-      <w:pPr>
-        <w:pStyle w:val="ListBullet"/>
-        <w:numPr>
-          <w:ilvl w:val="0"/>
-          <w:numId w:val="0"/>
-        </w:numPr>
-        <w:ind w:left="432"/>
-        <w:rPr>
-          <w:b/>
-          <w:color w:val="8DC1D7" w:themeColor="accent2" w:themeTint="66"/>
-          <w14:textOutline w14:w="11112" w14:cap="flat" w14:cmpd="sng" w14:algn="ctr">
-            <w14:solidFill>
-              <w14:schemeClr w14:val="accent2"/>
-            </w14:solidFill>
-            <w14:prstDash w14:val="solid"/>
-            <w14:round/>
-          </w14:textOutline>
-        </w:rPr>
-      </w:pPr>
-    </w:p>
-    <w:p>
-      <w:pPr>
-        <w:pStyle w:val="ListBullet"/>
-        <w:numPr>
-          <w:ilvl w:val="0"/>
-          <w:numId w:val="0"/>
-        </w:numPr>
-        <w:ind w:left="432"/>
-      </w:pPr>
-    </w:p>
-    <w:p>
-      <w:pPr>
-        <w:pStyle w:val="ListBullet"/>
-        <w:numPr>
-          <w:ilvl w:val="0"/>
-          <w:numId w:val="0"/>
-        </w:numPr>
-        <w:ind w:left="432"/>
-      </w:pPr>
-    </w:p>
-    <w:p>
-      <w:pPr>
-        <w:pStyle w:val="ListBullet"/>
-        <w:numPr>
-          <w:ilvl w:val="0"/>
-          <w:numId w:val="0"/>
-        </w:numPr>
-        <w:ind w:left="432"/>
-        <w:rPr>
-          <w:b/>
-          <w:color w:val="8DC1D7" w:themeColor="accent2" w:themeTint="66"/>
-          <w14:textOutline w14:w="11112" w14:cap="flat" w14:cmpd="sng" w14:algn="ctr">
-            <w14:solidFill>
-              <w14:schemeClr w14:val="accent2"/>
-            </w14:solidFill>
-            <w14:prstDash w14:val="solid"/>
-            <w14:round/>
-          </w14:textOutline>
-        </w:rPr>
-      </w:pPr>
-    </w:p>
-    <w:p>
-      <w:pPr>
-        <w:pStyle w:val="ListBullet"/>
-        <w:numPr>
-          <w:ilvl w:val="0"/>
-          <w:numId w:val="0"/>
-        </w:numPr>
-        <w:ind w:left="432"/>
-        <w:rPr>
+      </w:pPr>
+      <w:r>
+        <w:rPr>
+          <w:b/>
+          <w:bCs/>
+          <w:u w:val="single"/>
+        </w:rPr>
+        <w:t>more</w:t>
+      </w:r>
+      <w:r>
+        <w:t>: -</w:t>
+      </w:r>
+    </w:p>
+    <w:p>
+      <w:pPr>
+        <w:pStyle w:val="ListBullet"/>
+        <w:numPr>
+          <w:ilvl w:val="0"/>
+          <w:numId w:val="0"/>
+        </w:numPr>
+        <w:ind w:left="432"/>
+      </w:pPr>
+      <w:r>
+        <w:t>We can use this command to view the file. It is similar to the only `cat` command. In more command you can press enter which will help you to move forward in the file and you can view the coming lines easily.</w:t>
+      </w:r>
+    </w:p>
+    <w:p>
+      <w:pPr>
+        <w:pStyle w:val="ListBullet"/>
+        <w:numPr>
+          <w:ilvl w:val="0"/>
+          <w:numId w:val="0"/>
+        </w:numPr>
+        <w:ind w:left="432"/>
+      </w:pPr>
+      <w:r>
+        <w:t>$ move File_name.extension</w:t>
+      </w:r>
+    </w:p>
+    <w:p>
+      <w:pPr>
+        <w:pStyle w:val="ListBullet"/>
+        <w:numPr>
+          <w:ilvl w:val="0"/>
+          <w:numId w:val="0"/>
+        </w:numPr>
+        <w:ind w:left="432"/>
+      </w:pPr>
+    </w:p>
+    <w:p>
+      <w:pPr>
+        <w:pStyle w:val="ListBullet"/>
+        <w:numPr>
+          <w:ilvl w:val="0"/>
+          <w:numId w:val="0"/>
+        </w:numPr>
+        <w:ind w:left="432"/>
+        <w:rPr>
+          <w:b/>
+          <w:color w:val="8DC1D7" w:themeColor="accent2" w:themeTint="66"/>
+          <w14:textOutline w14:w="11112" w14:cap="flat" w14:cmpd="sng" w14:algn="ctr">
+            <w14:solidFill>
+              <w14:schemeClr w14:val="accent2"/>
+            </w14:solidFill>
+            <w14:prstDash w14:val="solid"/>
+            <w14:round/>
+          </w14:textOutline>
+        </w:rPr>
+      </w:pPr>
+      <w:r>
+        <w:rPr>
+          <w:b/>
+          <w:color w:val="8DC1D7" w:themeColor="accent2" w:themeTint="66"/>
+          <w14:textOutline w14:w="11112" w14:cap="flat" w14:cmpd="sng" w14:algn="ctr">
+            <w14:solidFill>
+              <w14:schemeClr w14:val="accent2"/>
+            </w14:solidFill>
+            <w14:prstDash w14:val="solid"/>
+            <w14:round/>
+          </w14:textOutline>
+        </w:rPr>
+        <w:t xml:space="preserve">Screenshot:- </w:t>
+      </w:r>
+    </w:p>
+    <w:p>
+      <w:pPr>
+        <w:pStyle w:val="ListBullet"/>
+        <w:numPr>
+          <w:ilvl w:val="0"/>
+          <w:numId w:val="0"/>
+        </w:numPr>
+        <w:ind w:left="432"/>
+        <w:rPr>
+          <w:b/>
+          <w:color w:val="8DC1D7" w:themeColor="accent2" w:themeTint="66"/>
+          <w14:textOutline w14:w="11112" w14:cap="flat" w14:cmpd="sng" w14:algn="ctr">
+            <w14:solidFill>
+              <w14:schemeClr w14:val="accent2"/>
+            </w14:solidFill>
+            <w14:prstDash w14:val="solid"/>
+            <w14:round/>
+          </w14:textOutline>
+        </w:rPr>
+      </w:pPr>
+      <w:r>
+        <w:rPr>
+          <w:b/>
+          <w:color w:val="8DC1D7" w:themeColor="accent2" w:themeTint="66"/>
+          <w14:textOutline w14:w="11112" w14:cap="flat" w14:cmpd="sng" w14:algn="ctr">
+            <w14:solidFill>
+              <w14:schemeClr w14:val="accent2"/>
+            </w14:solidFill>
+            <w14:prstDash w14:val="solid"/>
+            <w14:round/>
+          </w14:textOutline>
+        </w:rPr>
+        <w:drawing>
+          <wp:inline distT="0" distB="0" distL="0" distR="0" wp14:anchorId="1C1562AA" wp14:editId="20832AB0">
+            <wp:extent cx="5486400" cy="3489960"/>
+            <wp:effectExtent l="0" t="0" r="0" b="2540"/>
+            <wp:docPr id="17" name="Picture 17"/>
+            <wp:cNvGraphicFramePr>
+              <a:graphicFrameLocks xmlns:a="http://schemas.openxmlformats.org/drawingml/2006/main" noChangeAspect="1"/>
+            </wp:cNvGraphicFramePr>
+            <a:graphic xmlns:a="http://schemas.openxmlformats.org/drawingml/2006/main">
+              <a:graphicData uri="http://schemas.openxmlformats.org/drawingml/2006/picture">
+                <pic:pic xmlns:pic="http://schemas.openxmlformats.org/drawingml/2006/picture">
+                  <pic:nvPicPr>
+                    <pic:cNvPr id="1" name=""/>
+                    <pic:cNvPicPr/>
+                  </pic:nvPicPr>
+                  <pic:blipFill>
+                    <a:blip r:embed="rId19"/>
+                    <a:stretch>
+                      <a:fillRect/>
+                    </a:stretch>
+                  </pic:blipFill>
+                  <pic:spPr>
+                    <a:xfrm>
+                      <a:off x="0" y="0"/>
+                      <a:ext cx="5537688" cy="3522585"/>
+                    </a:xfrm>
+                    <a:prstGeom prst="rect">
+                      <a:avLst/>
+                    </a:prstGeom>
+                  </pic:spPr>
+                </pic:pic>
+              </a:graphicData>
+            </a:graphic>
+          </wp:inline>
+        </w:drawing>
+      </w:r>
+    </w:p>
+    <w:p>
+      <w:pPr>
+        <w:pStyle w:val="ListBullet"/>
+      </w:pPr>
+      <w:r>
+        <w:rPr>
+          <w:b/>
+          <w:bCs/>
+          <w:u w:val="single"/>
+        </w:rPr>
+        <w:lastRenderedPageBreak/>
+        <w:t>ls *.extension</w:t>
+      </w:r>
+      <w:r>
+        <w:t>: -</w:t>
+      </w:r>
+    </w:p>
+    <w:p>
+      <w:pPr>
+        <w:pStyle w:val="ListBullet"/>
+        <w:numPr>
+          <w:ilvl w:val="0"/>
+          <w:numId w:val="0"/>
+        </w:numPr>
+        <w:ind w:left="432"/>
+      </w:pPr>
+      <w:r>
+        <w:t>This command will only list then file that have the extension which is mentioned after `.`.</w:t>
+      </w:r>
+    </w:p>
+    <w:p>
+      <w:pPr>
+        <w:pStyle w:val="ListBullet"/>
+        <w:numPr>
+          <w:ilvl w:val="0"/>
+          <w:numId w:val="0"/>
+        </w:numPr>
+        <w:ind w:left="432"/>
+      </w:pPr>
+      <w:r>
+        <w:t>$ ls *.extension</w:t>
+      </w:r>
+    </w:p>
+    <w:p>
+      <w:pPr>
+        <w:pStyle w:val="ListBullet"/>
+        <w:numPr>
+          <w:ilvl w:val="0"/>
+          <w:numId w:val="0"/>
+        </w:numPr>
+        <w:ind w:left="432"/>
+      </w:pPr>
+    </w:p>
+    <w:p>
+      <w:pPr>
+        <w:pStyle w:val="ListBullet"/>
+        <w:numPr>
+          <w:ilvl w:val="0"/>
+          <w:numId w:val="0"/>
+        </w:numPr>
+        <w:ind w:left="432"/>
+        <w:rPr>
+          <w:b/>
+          <w:color w:val="8DC1D7" w:themeColor="accent2" w:themeTint="66"/>
+          <w14:textOutline w14:w="11112" w14:cap="flat" w14:cmpd="sng" w14:algn="ctr">
+            <w14:solidFill>
+              <w14:schemeClr w14:val="accent2"/>
+            </w14:solidFill>
+            <w14:prstDash w14:val="solid"/>
+            <w14:round/>
+          </w14:textOutline>
+        </w:rPr>
+      </w:pPr>
+      <w:r>
+        <w:rPr>
+          <w:b/>
+          <w:color w:val="8DC1D7" w:themeColor="accent2" w:themeTint="66"/>
+          <w14:textOutline w14:w="11112" w14:cap="flat" w14:cmpd="sng" w14:algn="ctr">
+            <w14:solidFill>
+              <w14:schemeClr w14:val="accent2"/>
+            </w14:solidFill>
+            <w14:prstDash w14:val="solid"/>
+            <w14:round/>
+          </w14:textOutline>
+        </w:rPr>
+        <w:t>Screenshot: -</w:t>
+      </w:r>
+    </w:p>
+    <w:p>
+      <w:pPr>
+        <w:pStyle w:val="ListBullet"/>
+        <w:numPr>
+          <w:ilvl w:val="0"/>
+          <w:numId w:val="0"/>
+        </w:numPr>
+        <w:ind w:left="432"/>
+        <w:rPr>
+          <w:b/>
+          <w:color w:val="8DC1D7" w:themeColor="accent2" w:themeTint="66"/>
+          <w14:textOutline w14:w="11112" w14:cap="flat" w14:cmpd="sng" w14:algn="ctr">
+            <w14:solidFill>
+              <w14:schemeClr w14:val="accent2"/>
+            </w14:solidFill>
+            <w14:prstDash w14:val="solid"/>
+            <w14:round/>
+          </w14:textOutline>
+        </w:rPr>
+      </w:pPr>
+      <w:r>
+        <w:rPr>
+          <w:b/>
+          <w:color w:val="8DC1D7" w:themeColor="accent2" w:themeTint="66"/>
+          <w14:textOutline w14:w="11112" w14:cap="flat" w14:cmpd="sng" w14:algn="ctr">
+            <w14:solidFill>
+              <w14:schemeClr w14:val="accent2"/>
+            </w14:solidFill>
+            <w14:prstDash w14:val="solid"/>
+            <w14:round/>
+          </w14:textOutline>
+        </w:rPr>
+        <w:drawing>
+          <wp:inline distT="0" distB="0" distL="0" distR="0" wp14:anchorId="7F47AB8E" wp14:editId="7B8D63A3">
+            <wp:extent cx="5041900" cy="1181100"/>
+            <wp:effectExtent l="0" t="0" r="0" b="0"/>
+            <wp:docPr id="18" name="Picture 18"/>
+            <wp:cNvGraphicFramePr>
+              <a:graphicFrameLocks xmlns:a="http://schemas.openxmlformats.org/drawingml/2006/main" noChangeAspect="1"/>
+            </wp:cNvGraphicFramePr>
+            <a:graphic xmlns:a="http://schemas.openxmlformats.org/drawingml/2006/main">
+              <a:graphicData uri="http://schemas.openxmlformats.org/drawingml/2006/picture">
+                <pic:pic xmlns:pic="http://schemas.openxmlformats.org/drawingml/2006/picture">
+                  <pic:nvPicPr>
+                    <pic:cNvPr id="1" name=""/>
+                    <pic:cNvPicPr/>
+                  </pic:nvPicPr>
+                  <pic:blipFill>
+                    <a:blip r:embed="rId20"/>
+                    <a:stretch>
+                      <a:fillRect/>
+                    </a:stretch>
+                  </pic:blipFill>
+                  <pic:spPr>
+                    <a:xfrm>
+                      <a:off x="0" y="0"/>
+                      <a:ext cx="5041900" cy="1181100"/>
+                    </a:xfrm>
+                    <a:prstGeom prst="rect">
+                      <a:avLst/>
+                    </a:prstGeom>
+                  </pic:spPr>
+                </pic:pic>
+              </a:graphicData>
+            </a:graphic>
+          </wp:inline>
+        </w:drawing>
+      </w:r>
+    </w:p>
+    <w:p>
+      <w:pPr>
+        <w:pStyle w:val="ListBullet"/>
+        <w:numPr>
+          <w:ilvl w:val="0"/>
+          <w:numId w:val="0"/>
+        </w:numPr>
+        <w:ind w:left="432"/>
+      </w:pPr>
+    </w:p>
+    <w:p>
+      <w:pPr>
+        <w:pStyle w:val="ListBullet"/>
+      </w:pPr>
+      <w:r>
+        <w:rPr>
+          <w:b/>
+          <w:bCs/>
+          <w:u w:val="single"/>
+        </w:rPr>
+        <w:t>cp</w:t>
+      </w:r>
+      <w:r>
+        <w:t>: -</w:t>
+      </w:r>
+    </w:p>
+    <w:p>
+      <w:pPr>
+        <w:pStyle w:val="ListBullet"/>
+        <w:numPr>
+          <w:ilvl w:val="0"/>
+          <w:numId w:val="0"/>
+        </w:numPr>
+        <w:ind w:left="432"/>
+      </w:pPr>
+      <w:r>
+        <w:t>We use this command to copy the content from one file to other file.</w:t>
+      </w:r>
+    </w:p>
+    <w:p>
+      <w:pPr>
+        <w:pStyle w:val="ListBullet"/>
+        <w:numPr>
+          <w:ilvl w:val="0"/>
+          <w:numId w:val="0"/>
+        </w:numPr>
+        <w:ind w:left="432"/>
+      </w:pPr>
+    </w:p>
+    <w:p>
+      <w:pPr>
+        <w:pStyle w:val="ListBullet"/>
+        <w:numPr>
+          <w:ilvl w:val="0"/>
+          <w:numId w:val="0"/>
+        </w:numPr>
+        <w:ind w:left="432"/>
+      </w:pPr>
+      <w:r>
+        <w:t>$ cp File1.txt File2.txt</w:t>
+      </w:r>
+    </w:p>
+    <w:p>
+      <w:pPr>
+        <w:pStyle w:val="ListBullet"/>
+        <w:numPr>
+          <w:ilvl w:val="0"/>
+          <w:numId w:val="0"/>
+        </w:numPr>
+        <w:ind w:left="432"/>
+      </w:pPr>
+      <w:r>
+        <w:t xml:space="preserve">Here the content from File1 will be copied inside the File2. </w:t>
+      </w:r>
+      <w:proofErr w:type="gramStart"/>
+      <w:r>
+        <w:t>Also</w:t>
+      </w:r>
+      <w:proofErr w:type="gramEnd"/>
+      <w:r>
+        <w:t xml:space="preserve"> if this File2.txt doesn’t exist then it will create a new file called `File2.txt` and copy the content from `File1.txt` to this new file.</w:t>
+      </w:r>
+    </w:p>
+    <w:p>
+      <w:pPr>
+        <w:pStyle w:val="ListBullet"/>
+        <w:numPr>
+          <w:ilvl w:val="0"/>
+          <w:numId w:val="0"/>
+        </w:numPr>
+        <w:ind w:left="432"/>
+      </w:pPr>
+    </w:p>
+    <w:p>
+      <w:pPr>
+        <w:pStyle w:val="ListBullet"/>
+        <w:numPr>
+          <w:ilvl w:val="0"/>
+          <w:numId w:val="0"/>
+        </w:numPr>
+        <w:ind w:left="432"/>
+        <w:rPr>
+          <w:b/>
+          <w:color w:val="8DC1D7" w:themeColor="accent2" w:themeTint="66"/>
+          <w14:textOutline w14:w="11112" w14:cap="flat" w14:cmpd="sng" w14:algn="ctr">
+            <w14:solidFill>
+              <w14:schemeClr w14:val="accent2"/>
+            </w14:solidFill>
+            <w14:prstDash w14:val="solid"/>
+            <w14:round/>
+          </w14:textOutline>
+        </w:rPr>
+      </w:pPr>
+      <w:r>
+        <w:rPr>
+          <w:b/>
+          <w:color w:val="8DC1D7" w:themeColor="accent2" w:themeTint="66"/>
+          <w14:textOutline w14:w="11112" w14:cap="flat" w14:cmpd="sng" w14:algn="ctr">
+            <w14:solidFill>
+              <w14:schemeClr w14:val="accent2"/>
+            </w14:solidFill>
+            <w14:prstDash w14:val="solid"/>
+            <w14:round/>
+          </w14:textOutline>
+        </w:rPr>
+        <w:t>Screenshot: -</w:t>
+      </w:r>
+    </w:p>
+    <w:p>
+      <w:pPr>
+        <w:pStyle w:val="ListBullet"/>
+        <w:numPr>
+          <w:ilvl w:val="0"/>
+          <w:numId w:val="0"/>
+        </w:numPr>
+        <w:ind w:left="432"/>
+        <w:rPr>
+          <w:b/>
+          <w:color w:val="8DC1D7" w:themeColor="accent2" w:themeTint="66"/>
+          <w14:textOutline w14:w="11112" w14:cap="flat" w14:cmpd="sng" w14:algn="ctr">
+            <w14:solidFill>
+              <w14:schemeClr w14:val="accent2"/>
+            </w14:solidFill>
+            <w14:prstDash w14:val="solid"/>
+            <w14:round/>
+          </w14:textOutline>
+        </w:rPr>
+      </w:pPr>
+      <w:r>
+        <w:rPr>
+          <w:b/>
+          <w:color w:val="8DC1D7" w:themeColor="accent2" w:themeTint="66"/>
+          <w14:textOutline w14:w="11112" w14:cap="flat" w14:cmpd="sng" w14:algn="ctr">
+            <w14:solidFill>
+              <w14:schemeClr w14:val="accent2"/>
+            </w14:solidFill>
+            <w14:prstDash w14:val="solid"/>
+            <w14:round/>
+          </w14:textOutline>
+        </w:rPr>
+        <w:drawing>
+          <wp:inline distT="0" distB="0" distL="0" distR="0" wp14:anchorId="2EB9F5E6" wp14:editId="6491DB09">
+            <wp:extent cx="5732145" cy="553720"/>
+            <wp:effectExtent l="0" t="0" r="0" b="5080"/>
+            <wp:docPr id="19" name="Picture 19"/>
+            <wp:cNvGraphicFramePr>
+              <a:graphicFrameLocks xmlns:a="http://schemas.openxmlformats.org/drawingml/2006/main" noChangeAspect="1"/>
+            </wp:cNvGraphicFramePr>
+            <a:graphic xmlns:a="http://schemas.openxmlformats.org/drawingml/2006/main">
+              <a:graphicData uri="http://schemas.openxmlformats.org/drawingml/2006/picture">
+                <pic:pic xmlns:pic="http://schemas.openxmlformats.org/drawingml/2006/picture">
+                  <pic:nvPicPr>
+                    <pic:cNvPr id="1" name=""/>
+                    <pic:cNvPicPr/>
+                  </pic:nvPicPr>
+                  <pic:blipFill>
+                    <a:blip r:embed="rId21"/>
+                    <a:stretch>
+                      <a:fillRect/>
+                    </a:stretch>
+                  </pic:blipFill>
+                  <pic:spPr>
+                    <a:xfrm>
+                      <a:off x="0" y="0"/>
+                      <a:ext cx="5732145" cy="553720"/>
+                    </a:xfrm>
+                    <a:prstGeom prst="rect">
+                      <a:avLst/>
+                    </a:prstGeom>
+                  </pic:spPr>
+                </pic:pic>
+              </a:graphicData>
+            </a:graphic>
+          </wp:inline>
+        </w:drawing>
+      </w:r>
+    </w:p>
+    <w:p>
+      <w:pPr>
+        <w:pStyle w:val="ListBullet"/>
+        <w:numPr>
+          <w:ilvl w:val="0"/>
+          <w:numId w:val="0"/>
+        </w:numPr>
+        <w:ind w:left="432"/>
+        <w:rPr>
+          <w:color w:val="8DC1D7" w:themeColor="accent2" w:themeTint="66"/>
+          <w14:textOutline w14:w="11112" w14:cap="flat" w14:cmpd="sng" w14:algn="ctr">
+            <w14:solidFill>
+              <w14:schemeClr w14:val="accent2"/>
+            </w14:solidFill>
+            <w14:prstDash w14:val="solid"/>
+            <w14:round/>
+          </w14:textOutline>
+        </w:rPr>
+      </w:pPr>
+    </w:p>
+    <w:p>
+      <w:pPr>
+        <w:pStyle w:val="ListBullet"/>
+      </w:pPr>
+      <w:r>
+        <w:rPr>
+          <w:b/>
+          <w:bCs/>
+          <w:u w:val="single"/>
+        </w:rPr>
+        <w:t>tac</w:t>
+      </w:r>
+      <w:r>
+        <w:t>: -</w:t>
+      </w:r>
+    </w:p>
+    <w:p>
+      <w:pPr>
+        <w:pStyle w:val="ListBullet"/>
+        <w:numPr>
+          <w:ilvl w:val="0"/>
+          <w:numId w:val="0"/>
+        </w:numPr>
+        <w:ind w:left="432"/>
+      </w:pPr>
+      <w:r>
+        <w:t>This command will just reverse the line and give it as output.</w:t>
+      </w:r>
+    </w:p>
+    <w:p>
+      <w:pPr>
+        <w:pStyle w:val="ListBullet"/>
+        <w:numPr>
+          <w:ilvl w:val="0"/>
+          <w:numId w:val="0"/>
+        </w:numPr>
+        <w:ind w:left="432"/>
+      </w:pPr>
+      <w:r>
+        <w:t>$ tac File_name.extension</w:t>
+      </w:r>
+    </w:p>
+    <w:p>
+      <w:pPr>
+        <w:pStyle w:val="ListBullet"/>
+        <w:numPr>
+          <w:ilvl w:val="0"/>
+          <w:numId w:val="0"/>
+        </w:numPr>
+        <w:ind w:left="432"/>
+      </w:pPr>
+    </w:p>
+    <w:p>
+      <w:pPr>
+        <w:pStyle w:val="ListBullet"/>
+        <w:numPr>
+          <w:ilvl w:val="0"/>
+          <w:numId w:val="0"/>
+        </w:numPr>
+        <w:ind w:left="432"/>
+        <w:rPr>
+          <w:b/>
+          <w:color w:val="8DC1D7" w:themeColor="accent2" w:themeTint="66"/>
+          <w14:textOutline w14:w="11112" w14:cap="flat" w14:cmpd="sng" w14:algn="ctr">
+            <w14:solidFill>
+              <w14:schemeClr w14:val="accent2"/>
+            </w14:solidFill>
+            <w14:prstDash w14:val="solid"/>
+            <w14:round/>
+          </w14:textOutline>
+        </w:rPr>
+      </w:pPr>
+      <w:r>
+        <w:rPr>
+          <w:b/>
+          <w:color w:val="8DC1D7" w:themeColor="accent2" w:themeTint="66"/>
+          <w14:textOutline w14:w="11112" w14:cap="flat" w14:cmpd="sng" w14:algn="ctr">
+            <w14:solidFill>
+              <w14:schemeClr w14:val="accent2"/>
+            </w14:solidFill>
+            <w14:prstDash w14:val="solid"/>
+            <w14:round/>
+          </w14:textOutline>
+        </w:rPr>
+        <w:t>Screenshot: -</w:t>
+      </w:r>
+    </w:p>
+    <w:p>
+      <w:pPr>
+        <w:pStyle w:val="ListBullet"/>
+        <w:numPr>
+          <w:ilvl w:val="0"/>
+          <w:numId w:val="0"/>
+        </w:numPr>
+        <w:ind w:left="432"/>
+        <w:rPr>
+          <w:b/>
+          <w:color w:val="8DC1D7" w:themeColor="accent2" w:themeTint="66"/>
+          <w14:textOutline w14:w="11112" w14:cap="flat" w14:cmpd="sng" w14:algn="ctr">
+            <w14:solidFill>
+              <w14:schemeClr w14:val="accent2"/>
+            </w14:solidFill>
+            <w14:prstDash w14:val="solid"/>
+            <w14:round/>
+          </w14:textOutline>
+        </w:rPr>
+      </w:pPr>
+    </w:p>
+    <w:p>
+      <w:pPr>
+        <w:pStyle w:val="ListBullet"/>
+        <w:numPr>
+          <w:ilvl w:val="0"/>
+          <w:numId w:val="0"/>
+        </w:numPr>
+        <w:ind w:left="432"/>
+      </w:pPr>
+      <w:r>
+        <w:drawing>
+          <wp:inline distT="0" distB="0" distL="0" distR="0" wp14:anchorId="142BB186" wp14:editId="3CC3EFD1">
+            <wp:extent cx="5732145" cy="961390"/>
+            <wp:effectExtent l="0" t="0" r="0" b="3810"/>
+            <wp:docPr id="20" name="Picture 20"/>
+            <wp:cNvGraphicFramePr>
+              <a:graphicFrameLocks xmlns:a="http://schemas.openxmlformats.org/drawingml/2006/main" noChangeAspect="1"/>
+            </wp:cNvGraphicFramePr>
+            <a:graphic xmlns:a="http://schemas.openxmlformats.org/drawingml/2006/main">
+              <a:graphicData uri="http://schemas.openxmlformats.org/drawingml/2006/picture">
+                <pic:pic xmlns:pic="http://schemas.openxmlformats.org/drawingml/2006/picture">
+                  <pic:nvPicPr>
+                    <pic:cNvPr id="1" name=""/>
+                    <pic:cNvPicPr/>
+                  </pic:nvPicPr>
+                  <pic:blipFill>
+                    <a:blip r:embed="rId22"/>
+                    <a:stretch>
+                      <a:fillRect/>
+                    </a:stretch>
+                  </pic:blipFill>
+                  <pic:spPr>
+                    <a:xfrm>
+                      <a:off x="0" y="0"/>
+                      <a:ext cx="5732145" cy="961390"/>
+                    </a:xfrm>
+                    <a:prstGeom prst="rect">
+                      <a:avLst/>
+                    </a:prstGeom>
+                  </pic:spPr>
+                </pic:pic>
+              </a:graphicData>
+            </a:graphic>
+          </wp:inline>
+        </w:drawing>
+      </w:r>
+    </w:p>
+    <w:p>
+      <w:pPr>
+        <w:pStyle w:val="ListBullet"/>
+        <w:numPr>
+          <w:ilvl w:val="0"/>
+          <w:numId w:val="0"/>
+        </w:numPr>
+        <w:ind w:left="432"/>
+      </w:pPr>
+    </w:p>
+    <w:p>
+      <w:pPr>
+        <w:pStyle w:val="ListBullet"/>
+      </w:pPr>
+      <w:r>
+        <w:rPr>
+          <w:b/>
+          <w:bCs/>
+          <w:u w:val="single"/>
+        </w:rPr>
+        <w:t>head and tail</w:t>
+      </w:r>
+      <w:r>
+        <w:t>: -</w:t>
+      </w:r>
+    </w:p>
+    <w:p>
+      <w:pPr>
+        <w:pStyle w:val="ListBullet"/>
+        <w:numPr>
+          <w:ilvl w:val="0"/>
+          <w:numId w:val="0"/>
+        </w:numPr>
+        <w:ind w:left="432"/>
+        <w:rPr>
+          <w:bCs/>
           <w:color w:val="000000" w:themeColor="text1"/>
-          <w:sz w:val="28"/>
-          <w:szCs w:val="28"/>
           <w14:shadow w14:blurRad="38100" w14:dist="19050" w14:dir="2700000" w14:sx="100000" w14:sy="100000" w14:kx="0" w14:ky="0" w14:algn="tl">
             <w14:schemeClr w14:val="dk1">
               <w14:alpha w14:val="60000"/>
@@ -2091,14 +2965,2558 @@
           </w14:textOutline>
         </w:rPr>
       </w:pPr>
-    </w:p>
-    <w:p>
-      <w:pPr>
-        <w:pStyle w:val="Heading2"/>
+      <w:r>
+        <w:rPr>
+          <w:bCs/>
+          <w:color w:val="000000" w:themeColor="text1"/>
+          <w14:shadow w14:blurRad="38100" w14:dist="19050" w14:dir="2700000" w14:sx="100000" w14:sy="100000" w14:kx="0" w14:ky="0" w14:algn="tl">
+            <w14:schemeClr w14:val="dk1">
+              <w14:alpha w14:val="60000"/>
+            </w14:schemeClr>
+          </w14:shadow>
+          <w14:textOutline w14:w="0" w14:cap="flat" w14:cmpd="sng" w14:algn="ctr">
+            <w14:noFill/>
+            <w14:prstDash w14:val="solid"/>
+            <w14:round/>
+          </w14:textOutline>
+        </w:rPr>
+        <w:t>Head command will print the first 10 lines of the file and the tail command will print the last 10 lines of the file.</w:t>
+      </w:r>
+    </w:p>
+    <w:p>
+      <w:pPr>
+        <w:pStyle w:val="ListBullet"/>
+        <w:numPr>
+          <w:ilvl w:val="0"/>
+          <w:numId w:val="0"/>
+        </w:numPr>
+        <w:ind w:left="432"/>
+        <w:rPr>
+          <w:bCs/>
+          <w:color w:val="000000" w:themeColor="text1"/>
+          <w14:shadow w14:blurRad="38100" w14:dist="19050" w14:dir="2700000" w14:sx="100000" w14:sy="100000" w14:kx="0" w14:ky="0" w14:algn="tl">
+            <w14:schemeClr w14:val="dk1">
+              <w14:alpha w14:val="60000"/>
+            </w14:schemeClr>
+          </w14:shadow>
+          <w14:textOutline w14:w="0" w14:cap="flat" w14:cmpd="sng" w14:algn="ctr">
+            <w14:noFill/>
+            <w14:prstDash w14:val="solid"/>
+            <w14:round/>
+          </w14:textOutline>
+        </w:rPr>
+      </w:pPr>
+    </w:p>
+    <w:p>
+      <w:pPr>
+        <w:pStyle w:val="ListBullet"/>
+        <w:numPr>
+          <w:ilvl w:val="0"/>
+          <w:numId w:val="0"/>
+        </w:numPr>
+        <w:ind w:left="432"/>
+        <w:rPr>
+          <w:bCs/>
+          <w:color w:val="000000" w:themeColor="text1"/>
+          <w14:shadow w14:blurRad="38100" w14:dist="19050" w14:dir="2700000" w14:sx="100000" w14:sy="100000" w14:kx="0" w14:ky="0" w14:algn="tl">
+            <w14:schemeClr w14:val="dk1">
+              <w14:alpha w14:val="60000"/>
+            </w14:schemeClr>
+          </w14:shadow>
+          <w14:textOutline w14:w="0" w14:cap="flat" w14:cmpd="sng" w14:algn="ctr">
+            <w14:noFill/>
+            <w14:prstDash w14:val="solid"/>
+            <w14:round/>
+          </w14:textOutline>
+        </w:rPr>
+      </w:pPr>
+      <w:r>
+        <w:rPr>
+          <w:bCs/>
+          <w:color w:val="000000" w:themeColor="text1"/>
+          <w14:shadow w14:blurRad="38100" w14:dist="19050" w14:dir="2700000" w14:sx="100000" w14:sy="100000" w14:kx="0" w14:ky="0" w14:algn="tl">
+            <w14:schemeClr w14:val="dk1">
+              <w14:alpha w14:val="60000"/>
+            </w14:schemeClr>
+          </w14:shadow>
+          <w14:textOutline w14:w="0" w14:cap="flat" w14:cmpd="sng" w14:algn="ctr">
+            <w14:noFill/>
+            <w14:prstDash w14:val="solid"/>
+            <w14:round/>
+          </w14:textOutline>
+        </w:rPr>
+        <w:t>$ head File_name.extension</w:t>
+      </w:r>
+    </w:p>
+    <w:p>
+      <w:pPr>
+        <w:pStyle w:val="ListBullet"/>
+        <w:numPr>
+          <w:ilvl w:val="0"/>
+          <w:numId w:val="0"/>
+        </w:numPr>
+        <w:ind w:left="432"/>
+        <w:rPr>
+          <w:bCs/>
+          <w:color w:val="000000" w:themeColor="text1"/>
+          <w14:shadow w14:blurRad="38100" w14:dist="19050" w14:dir="2700000" w14:sx="100000" w14:sy="100000" w14:kx="0" w14:ky="0" w14:algn="tl">
+            <w14:schemeClr w14:val="dk1">
+              <w14:alpha w14:val="60000"/>
+            </w14:schemeClr>
+          </w14:shadow>
+          <w14:textOutline w14:w="0" w14:cap="flat" w14:cmpd="sng" w14:algn="ctr">
+            <w14:noFill/>
+            <w14:prstDash w14:val="solid"/>
+            <w14:round/>
+          </w14:textOutline>
+        </w:rPr>
+      </w:pPr>
+      <w:r>
+        <w:rPr>
+          <w:bCs/>
+          <w:color w:val="000000" w:themeColor="text1"/>
+          <w14:shadow w14:blurRad="38100" w14:dist="19050" w14:dir="2700000" w14:sx="100000" w14:sy="100000" w14:kx="0" w14:ky="0" w14:algn="tl">
+            <w14:schemeClr w14:val="dk1">
+              <w14:alpha w14:val="60000"/>
+            </w14:schemeClr>
+          </w14:shadow>
+          <w14:textOutline w14:w="0" w14:cap="flat" w14:cmpd="sng" w14:algn="ctr">
+            <w14:noFill/>
+            <w14:prstDash w14:val="solid"/>
+            <w14:round/>
+          </w14:textOutline>
+        </w:rPr>
+        <w:t>$ tail File_name.extension</w:t>
+      </w:r>
+    </w:p>
+    <w:p>
+      <w:pPr>
+        <w:pStyle w:val="ListBullet"/>
+        <w:numPr>
+          <w:ilvl w:val="0"/>
+          <w:numId w:val="0"/>
+        </w:numPr>
+        <w:ind w:left="432"/>
+        <w:rPr>
+          <w:bCs/>
+          <w:color w:val="000000" w:themeColor="text1"/>
+          <w14:shadow w14:blurRad="38100" w14:dist="19050" w14:dir="2700000" w14:sx="100000" w14:sy="100000" w14:kx="0" w14:ky="0" w14:algn="tl">
+            <w14:schemeClr w14:val="dk1">
+              <w14:alpha w14:val="60000"/>
+            </w14:schemeClr>
+          </w14:shadow>
+          <w14:textOutline w14:w="0" w14:cap="flat" w14:cmpd="sng" w14:algn="ctr">
+            <w14:noFill/>
+            <w14:prstDash w14:val="solid"/>
+            <w14:round/>
+          </w14:textOutline>
+        </w:rPr>
+      </w:pPr>
+    </w:p>
+    <w:p>
+      <w:pPr>
+        <w:pStyle w:val="ListBullet"/>
+        <w:numPr>
+          <w:ilvl w:val="0"/>
+          <w:numId w:val="0"/>
+        </w:numPr>
+        <w:ind w:left="432"/>
+        <w:rPr>
+          <w:b/>
+          <w:bCs/>
+          <w:color w:val="8DC1D7" w:themeColor="accent2" w:themeTint="66"/>
+          <w14:textOutline w14:w="11112" w14:cap="flat" w14:cmpd="sng" w14:algn="ctr">
+            <w14:solidFill>
+              <w14:schemeClr w14:val="accent2"/>
+            </w14:solidFill>
+            <w14:prstDash w14:val="solid"/>
+            <w14:round/>
+          </w14:textOutline>
+        </w:rPr>
+      </w:pPr>
+      <w:r>
+        <w:rPr>
+          <w:b/>
+          <w:bCs/>
+          <w:color w:val="8DC1D7" w:themeColor="accent2" w:themeTint="66"/>
+          <w14:textOutline w14:w="11112" w14:cap="flat" w14:cmpd="sng" w14:algn="ctr">
+            <w14:solidFill>
+              <w14:schemeClr w14:val="accent2"/>
+            </w14:solidFill>
+            <w14:prstDash w14:val="solid"/>
+            <w14:round/>
+          </w14:textOutline>
+        </w:rPr>
+        <w:t>Screenshot: -</w:t>
+      </w:r>
+    </w:p>
+    <w:p>
+      <w:pPr>
+        <w:pStyle w:val="ListBullet"/>
+        <w:numPr>
+          <w:ilvl w:val="0"/>
+          <w:numId w:val="0"/>
+        </w:numPr>
+        <w:ind w:left="432"/>
+        <w:rPr>
+          <w:bCs/>
+          <w:color w:val="000000" w:themeColor="text1"/>
+          <w14:shadow w14:blurRad="38100" w14:dist="19050" w14:dir="2700000" w14:sx="100000" w14:sy="100000" w14:kx="0" w14:ky="0" w14:algn="tl">
+            <w14:schemeClr w14:val="dk1">
+              <w14:alpha w14:val="60000"/>
+            </w14:schemeClr>
+          </w14:shadow>
+          <w14:textOutline w14:w="0" w14:cap="flat" w14:cmpd="sng" w14:algn="ctr">
+            <w14:noFill/>
+            <w14:prstDash w14:val="solid"/>
+            <w14:round/>
+          </w14:textOutline>
+        </w:rPr>
+      </w:pPr>
+      <w:r>
+        <w:rPr>
+          <w:bCs/>
+          <w:color w:val="000000" w:themeColor="text1"/>
+          <w14:shadow w14:blurRad="38100" w14:dist="19050" w14:dir="2700000" w14:sx="100000" w14:sy="100000" w14:kx="0" w14:ky="0" w14:algn="tl">
+            <w14:schemeClr w14:val="dk1">
+              <w14:alpha w14:val="60000"/>
+            </w14:schemeClr>
+          </w14:shadow>
+          <w14:textOutline w14:w="0" w14:cap="flat" w14:cmpd="sng" w14:algn="ctr">
+            <w14:noFill/>
+            <w14:prstDash w14:val="solid"/>
+            <w14:round/>
+          </w14:textOutline>
+        </w:rPr>
+        <w:t>Tail</w:t>
+      </w:r>
+    </w:p>
+    <w:p>
+      <w:pPr>
+        <w:pStyle w:val="ListBullet"/>
+        <w:numPr>
+          <w:ilvl w:val="0"/>
+          <w:numId w:val="0"/>
+        </w:numPr>
+        <w:ind w:left="432"/>
+        <w:rPr>
+          <w:bCs/>
+          <w:color w:val="000000" w:themeColor="text1"/>
+          <w14:shadow w14:blurRad="38100" w14:dist="19050" w14:dir="2700000" w14:sx="100000" w14:sy="100000" w14:kx="0" w14:ky="0" w14:algn="tl">
+            <w14:schemeClr w14:val="dk1">
+              <w14:alpha w14:val="60000"/>
+            </w14:schemeClr>
+          </w14:shadow>
+          <w14:textOutline w14:w="0" w14:cap="flat" w14:cmpd="sng" w14:algn="ctr">
+            <w14:noFill/>
+            <w14:prstDash w14:val="solid"/>
+            <w14:round/>
+          </w14:textOutline>
+        </w:rPr>
+      </w:pPr>
+      <w:r>
+        <w:rPr>
+          <w:bCs/>
+          <w:color w:val="000000" w:themeColor="text1"/>
+          <w14:shadow w14:blurRad="38100" w14:dist="19050" w14:dir="2700000" w14:sx="100000" w14:sy="100000" w14:kx="0" w14:ky="0" w14:algn="tl">
+            <w14:schemeClr w14:val="dk1">
+              <w14:alpha w14:val="60000"/>
+            </w14:schemeClr>
+          </w14:shadow>
+          <w14:textOutline w14:w="0" w14:cap="flat" w14:cmpd="sng" w14:algn="ctr">
+            <w14:noFill/>
+            <w14:prstDash w14:val="solid"/>
+            <w14:round/>
+          </w14:textOutline>
+        </w:rPr>
+        <w:drawing>
+          <wp:inline distT="0" distB="0" distL="0" distR="0" wp14:anchorId="34F26D28" wp14:editId="53526CCC">
+            <wp:extent cx="5588000" cy="2235200"/>
+            <wp:effectExtent l="0" t="0" r="0" b="0"/>
+            <wp:docPr id="21" name="Picture 21"/>
+            <wp:cNvGraphicFramePr>
+              <a:graphicFrameLocks xmlns:a="http://schemas.openxmlformats.org/drawingml/2006/main" noChangeAspect="1"/>
+            </wp:cNvGraphicFramePr>
+            <a:graphic xmlns:a="http://schemas.openxmlformats.org/drawingml/2006/main">
+              <a:graphicData uri="http://schemas.openxmlformats.org/drawingml/2006/picture">
+                <pic:pic xmlns:pic="http://schemas.openxmlformats.org/drawingml/2006/picture">
+                  <pic:nvPicPr>
+                    <pic:cNvPr id="1" name=""/>
+                    <pic:cNvPicPr/>
+                  </pic:nvPicPr>
+                  <pic:blipFill>
+                    <a:blip r:embed="rId23"/>
+                    <a:stretch>
+                      <a:fillRect/>
+                    </a:stretch>
+                  </pic:blipFill>
+                  <pic:spPr>
+                    <a:xfrm>
+                      <a:off x="0" y="0"/>
+                      <a:ext cx="5588000" cy="2235200"/>
+                    </a:xfrm>
+                    <a:prstGeom prst="rect">
+                      <a:avLst/>
+                    </a:prstGeom>
+                  </pic:spPr>
+                </pic:pic>
+              </a:graphicData>
+            </a:graphic>
+          </wp:inline>
+        </w:drawing>
+      </w:r>
+    </w:p>
+    <w:p>
+      <w:pPr>
+        <w:pStyle w:val="ListBullet"/>
+        <w:numPr>
+          <w:ilvl w:val="0"/>
+          <w:numId w:val="0"/>
+        </w:numPr>
+        <w:ind w:left="432"/>
+      </w:pPr>
+      <w:r>
+        <w:t>Head</w:t>
+      </w:r>
+    </w:p>
+    <w:p>
+      <w:pPr>
+        <w:pStyle w:val="ListBullet"/>
+        <w:numPr>
+          <w:ilvl w:val="0"/>
+          <w:numId w:val="0"/>
+        </w:numPr>
+        <w:ind w:left="432"/>
+      </w:pPr>
+      <w:r>
+        <w:drawing>
+          <wp:inline distT="0" distB="0" distL="0" distR="0" wp14:anchorId="2D20B432" wp14:editId="70BA147E">
+            <wp:extent cx="5611724" cy="1614170"/>
+            <wp:effectExtent l="0" t="0" r="1905" b="0"/>
+            <wp:docPr id="22" name="Picture 22"/>
+            <wp:cNvGraphicFramePr>
+              <a:graphicFrameLocks xmlns:a="http://schemas.openxmlformats.org/drawingml/2006/main" noChangeAspect="1"/>
+            </wp:cNvGraphicFramePr>
+            <a:graphic xmlns:a="http://schemas.openxmlformats.org/drawingml/2006/main">
+              <a:graphicData uri="http://schemas.openxmlformats.org/drawingml/2006/picture">
+                <pic:pic xmlns:pic="http://schemas.openxmlformats.org/drawingml/2006/picture">
+                  <pic:nvPicPr>
+                    <pic:cNvPr id="1" name=""/>
+                    <pic:cNvPicPr/>
+                  </pic:nvPicPr>
+                  <pic:blipFill>
+                    <a:blip r:embed="rId24"/>
+                    <a:stretch>
+                      <a:fillRect/>
+                    </a:stretch>
+                  </pic:blipFill>
+                  <pic:spPr>
+                    <a:xfrm>
+                      <a:off x="0" y="0"/>
+                      <a:ext cx="5722394" cy="1646003"/>
+                    </a:xfrm>
+                    <a:prstGeom prst="rect">
+                      <a:avLst/>
+                    </a:prstGeom>
+                  </pic:spPr>
+                </pic:pic>
+              </a:graphicData>
+            </a:graphic>
+          </wp:inline>
+        </w:drawing>
+      </w:r>
+    </w:p>
+    <w:p>
+      <w:pPr>
+        <w:pStyle w:val="ListBullet"/>
+      </w:pPr>
+      <w:r>
+        <w:rPr>
+          <w:b/>
+          <w:bCs/>
+          <w:u w:val="single"/>
+        </w:rPr>
+        <w:lastRenderedPageBreak/>
+        <w:t>id</w:t>
+      </w:r>
+      <w:r>
+        <w:t>: -</w:t>
+      </w:r>
+    </w:p>
+    <w:p>
+      <w:pPr>
+        <w:pStyle w:val="ListBullet"/>
+        <w:numPr>
+          <w:ilvl w:val="0"/>
+          <w:numId w:val="0"/>
+        </w:numPr>
+        <w:ind w:left="432"/>
+        <w:rPr>
+          <w:rFonts w:ascii="AppleSystemUIFont" w:hAnsi="AppleSystemUIFont" w:cs="AppleSystemUIFont"/>
+          <w:color w:val="auto"/>
+          <w:sz w:val="26"/>
+          <w:szCs w:val="26"/>
+          <w:lang w:val="en-GB"/>
+        </w:rPr>
+      </w:pPr>
+      <w:r>
+        <w:rPr>
+          <w:rFonts w:ascii="AppleSystemUIFont" w:hAnsi="AppleSystemUIFont" w:cs="AppleSystemUIFont"/>
+          <w:color w:val="auto"/>
+          <w:sz w:val="26"/>
+          <w:szCs w:val="26"/>
+          <w:lang w:val="en-GB"/>
+        </w:rPr>
+        <w:t>D</w:t>
+      </w:r>
+      <w:r>
+        <w:rPr>
+          <w:rFonts w:ascii="AppleSystemUIFont" w:hAnsi="AppleSystemUIFont" w:cs="AppleSystemUIFont"/>
+          <w:color w:val="auto"/>
+          <w:sz w:val="26"/>
+          <w:szCs w:val="26"/>
+          <w:lang w:val="en-GB"/>
+        </w:rPr>
+        <w:t>isplays id of the user group</w:t>
+      </w:r>
+      <w:r>
+        <w:rPr>
+          <w:rFonts w:ascii="AppleSystemUIFont" w:hAnsi="AppleSystemUIFont" w:cs="AppleSystemUIFont"/>
+          <w:color w:val="auto"/>
+          <w:sz w:val="26"/>
+          <w:szCs w:val="26"/>
+          <w:lang w:val="en-GB"/>
+        </w:rPr>
+        <w:t>.</w:t>
+      </w:r>
+    </w:p>
+    <w:p>
+      <w:pPr>
+        <w:pStyle w:val="ListBullet"/>
+        <w:numPr>
+          <w:ilvl w:val="0"/>
+          <w:numId w:val="0"/>
+        </w:numPr>
+        <w:ind w:left="432"/>
+        <w:rPr>
+          <w:rFonts w:ascii="AppleSystemUIFont" w:hAnsi="AppleSystemUIFont" w:cs="AppleSystemUIFont"/>
+          <w:color w:val="auto"/>
+          <w:sz w:val="26"/>
+          <w:szCs w:val="26"/>
+          <w:lang w:val="en-GB"/>
+        </w:rPr>
+      </w:pPr>
+      <w:r>
+        <w:rPr>
+          <w:rFonts w:ascii="AppleSystemUIFont" w:hAnsi="AppleSystemUIFont" w:cs="AppleSystemUIFont"/>
+          <w:color w:val="auto"/>
+          <w:sz w:val="26"/>
+          <w:szCs w:val="26"/>
+          <w:lang w:val="en-GB"/>
+        </w:rPr>
+        <w:t>$ id</w:t>
+      </w:r>
+    </w:p>
+    <w:p>
+      <w:pPr>
+        <w:pStyle w:val="ListBullet"/>
+        <w:numPr>
+          <w:ilvl w:val="0"/>
+          <w:numId w:val="0"/>
+        </w:numPr>
+        <w:ind w:left="432"/>
+      </w:pPr>
+    </w:p>
+    <w:p>
+      <w:pPr>
+        <w:pStyle w:val="ListBullet"/>
+        <w:numPr>
+          <w:ilvl w:val="0"/>
+          <w:numId w:val="0"/>
+        </w:numPr>
+        <w:ind w:left="432"/>
+        <w:rPr>
+          <w:b/>
+          <w:color w:val="8DC1D7" w:themeColor="accent2" w:themeTint="66"/>
+          <w14:textOutline w14:w="11112" w14:cap="flat" w14:cmpd="sng" w14:algn="ctr">
+            <w14:solidFill>
+              <w14:schemeClr w14:val="accent2"/>
+            </w14:solidFill>
+            <w14:prstDash w14:val="solid"/>
+            <w14:round/>
+          </w14:textOutline>
+        </w:rPr>
+      </w:pPr>
+      <w:r>
+        <w:rPr>
+          <w:b/>
+          <w:color w:val="8DC1D7" w:themeColor="accent2" w:themeTint="66"/>
+          <w14:textOutline w14:w="11112" w14:cap="flat" w14:cmpd="sng" w14:algn="ctr">
+            <w14:solidFill>
+              <w14:schemeClr w14:val="accent2"/>
+            </w14:solidFill>
+            <w14:prstDash w14:val="solid"/>
+            <w14:round/>
+          </w14:textOutline>
+        </w:rPr>
+        <w:t>Screenshot: -</w:t>
+      </w:r>
+    </w:p>
+    <w:p>
+      <w:pPr>
+        <w:pStyle w:val="ListBullet"/>
+        <w:numPr>
+          <w:ilvl w:val="0"/>
+          <w:numId w:val="0"/>
+        </w:numPr>
+        <w:ind w:left="432"/>
+        <w:rPr>
+          <w:b/>
+          <w:color w:val="8DC1D7" w:themeColor="accent2" w:themeTint="66"/>
+          <w14:textOutline w14:w="11112" w14:cap="flat" w14:cmpd="sng" w14:algn="ctr">
+            <w14:solidFill>
+              <w14:schemeClr w14:val="accent2"/>
+            </w14:solidFill>
+            <w14:prstDash w14:val="solid"/>
+            <w14:round/>
+          </w14:textOutline>
+        </w:rPr>
+      </w:pPr>
+      <w:r>
+        <w:rPr>
+          <w:b/>
+          <w:color w:val="8DC1D7" w:themeColor="accent2" w:themeTint="66"/>
+          <w14:textOutline w14:w="11112" w14:cap="flat" w14:cmpd="sng" w14:algn="ctr">
+            <w14:solidFill>
+              <w14:schemeClr w14:val="accent2"/>
+            </w14:solidFill>
+            <w14:prstDash w14:val="solid"/>
+            <w14:round/>
+          </w14:textOutline>
+        </w:rPr>
+        <w:drawing>
+          <wp:inline distT="0" distB="0" distL="0" distR="0" wp14:anchorId="5C8E35F4" wp14:editId="13A1F78D">
+            <wp:extent cx="5732145" cy="229235"/>
+            <wp:effectExtent l="0" t="0" r="0" b="0"/>
+            <wp:docPr id="23" name="Picture 23"/>
+            <wp:cNvGraphicFramePr>
+              <a:graphicFrameLocks xmlns:a="http://schemas.openxmlformats.org/drawingml/2006/main" noChangeAspect="1"/>
+            </wp:cNvGraphicFramePr>
+            <a:graphic xmlns:a="http://schemas.openxmlformats.org/drawingml/2006/main">
+              <a:graphicData uri="http://schemas.openxmlformats.org/drawingml/2006/picture">
+                <pic:pic xmlns:pic="http://schemas.openxmlformats.org/drawingml/2006/picture">
+                  <pic:nvPicPr>
+                    <pic:cNvPr id="1" name=""/>
+                    <pic:cNvPicPr/>
+                  </pic:nvPicPr>
+                  <pic:blipFill>
+                    <a:blip r:embed="rId25"/>
+                    <a:stretch>
+                      <a:fillRect/>
+                    </a:stretch>
+                  </pic:blipFill>
+                  <pic:spPr>
+                    <a:xfrm>
+                      <a:off x="0" y="0"/>
+                      <a:ext cx="5732145" cy="229235"/>
+                    </a:xfrm>
+                    <a:prstGeom prst="rect">
+                      <a:avLst/>
+                    </a:prstGeom>
+                  </pic:spPr>
+                </pic:pic>
+              </a:graphicData>
+            </a:graphic>
+          </wp:inline>
+        </w:drawing>
+      </w:r>
+    </w:p>
+    <w:p>
+      <w:pPr>
+        <w:pStyle w:val="ListBullet"/>
+        <w:numPr>
+          <w:ilvl w:val="0"/>
+          <w:numId w:val="0"/>
+        </w:numPr>
+        <w:ind w:left="432"/>
+        <w:rPr>
+          <w:b/>
+          <w:color w:val="8DC1D7" w:themeColor="accent2" w:themeTint="66"/>
+          <w14:textOutline w14:w="11112" w14:cap="flat" w14:cmpd="sng" w14:algn="ctr">
+            <w14:solidFill>
+              <w14:schemeClr w14:val="accent2"/>
+            </w14:solidFill>
+            <w14:prstDash w14:val="solid"/>
+            <w14:round/>
+          </w14:textOutline>
+        </w:rPr>
+      </w:pPr>
+    </w:p>
+    <w:p>
+      <w:pPr>
+        <w:pStyle w:val="ListBullet"/>
+      </w:pPr>
+      <w:r>
+        <w:rPr>
+          <w:b/>
+          <w:bCs/>
+          <w:u w:val="single"/>
+        </w:rPr>
+        <w:t>grep</w:t>
+      </w:r>
+      <w:r>
+        <w:t>: -</w:t>
+      </w:r>
+    </w:p>
+    <w:p>
+      <w:pPr>
+        <w:pStyle w:val="ListBullet"/>
+        <w:numPr>
+          <w:ilvl w:val="0"/>
+          <w:numId w:val="0"/>
+        </w:numPr>
+        <w:ind w:left="432"/>
+      </w:pPr>
+      <w:r>
+        <w:t>This command help us to filter out the word that we want to see in the specific file.</w:t>
+      </w:r>
+    </w:p>
+    <w:p>
+      <w:pPr>
+        <w:pStyle w:val="ListBullet"/>
+        <w:numPr>
+          <w:ilvl w:val="0"/>
+          <w:numId w:val="0"/>
+        </w:numPr>
+        <w:ind w:left="432"/>
+      </w:pPr>
+      <w:r>
+        <w:t>$ grep File_name.extension</w:t>
+      </w:r>
+    </w:p>
+    <w:p>
+      <w:pPr>
+        <w:pStyle w:val="ListBullet"/>
+        <w:numPr>
+          <w:ilvl w:val="0"/>
+          <w:numId w:val="0"/>
+        </w:numPr>
+        <w:ind w:left="432"/>
+      </w:pPr>
+    </w:p>
+    <w:p>
+      <w:pPr>
+        <w:pStyle w:val="ListBullet"/>
+        <w:numPr>
+          <w:ilvl w:val="0"/>
+          <w:numId w:val="0"/>
+        </w:numPr>
+        <w:ind w:left="432"/>
+        <w:rPr>
+          <w:b/>
+          <w:color w:val="8DC1D7" w:themeColor="accent2" w:themeTint="66"/>
+          <w14:textOutline w14:w="11112" w14:cap="flat" w14:cmpd="sng" w14:algn="ctr">
+            <w14:solidFill>
+              <w14:schemeClr w14:val="accent2"/>
+            </w14:solidFill>
+            <w14:prstDash w14:val="solid"/>
+            <w14:round/>
+          </w14:textOutline>
+        </w:rPr>
+      </w:pPr>
+      <w:r>
+        <w:rPr>
+          <w:b/>
+          <w:color w:val="8DC1D7" w:themeColor="accent2" w:themeTint="66"/>
+          <w14:textOutline w14:w="11112" w14:cap="flat" w14:cmpd="sng" w14:algn="ctr">
+            <w14:solidFill>
+              <w14:schemeClr w14:val="accent2"/>
+            </w14:solidFill>
+            <w14:prstDash w14:val="solid"/>
+            <w14:round/>
+          </w14:textOutline>
+        </w:rPr>
+        <w:t>Screenshot: -</w:t>
+      </w:r>
+    </w:p>
+    <w:p>
+      <w:pPr>
+        <w:pStyle w:val="ListBullet"/>
+        <w:numPr>
+          <w:ilvl w:val="0"/>
+          <w:numId w:val="0"/>
+        </w:numPr>
+        <w:ind w:left="432"/>
+        <w:rPr>
+          <w:color w:val="000000" w:themeColor="text1"/>
+          <w14:shadow w14:blurRad="38100" w14:dist="19050" w14:dir="2700000" w14:sx="100000" w14:sy="100000" w14:kx="0" w14:ky="0" w14:algn="tl">
+            <w14:schemeClr w14:val="dk1">
+              <w14:alpha w14:val="60000"/>
+            </w14:schemeClr>
+          </w14:shadow>
+          <w14:textOutline w14:w="0" w14:cap="flat" w14:cmpd="sng" w14:algn="ctr">
+            <w14:noFill/>
+            <w14:prstDash w14:val="solid"/>
+            <w14:round/>
+          </w14:textOutline>
+        </w:rPr>
+      </w:pPr>
+      <w:r>
+        <w:rPr>
+          <w:color w:val="000000" w:themeColor="text1"/>
+          <w14:shadow w14:blurRad="38100" w14:dist="19050" w14:dir="2700000" w14:sx="100000" w14:sy="100000" w14:kx="0" w14:ky="0" w14:algn="tl">
+            <w14:schemeClr w14:val="dk1">
+              <w14:alpha w14:val="60000"/>
+            </w14:schemeClr>
+          </w14:shadow>
+          <w14:textOutline w14:w="0" w14:cap="flat" w14:cmpd="sng" w14:algn="ctr">
+            <w14:noFill/>
+            <w14:prstDash w14:val="solid"/>
+            <w14:round/>
+          </w14:textOutline>
+        </w:rPr>
+        <w:t>Here we can see the word Line been highlighted that we searched for.</w:t>
+      </w:r>
+    </w:p>
+    <w:p>
+      <w:pPr>
+        <w:pStyle w:val="ListBullet"/>
+        <w:numPr>
+          <w:ilvl w:val="0"/>
+          <w:numId w:val="0"/>
+        </w:numPr>
+        <w:ind w:left="432"/>
+        <w:rPr>
+          <w:b/>
+          <w:color w:val="8DC1D7" w:themeColor="accent2" w:themeTint="66"/>
+          <w14:textOutline w14:w="11112" w14:cap="flat" w14:cmpd="sng" w14:algn="ctr">
+            <w14:solidFill>
+              <w14:schemeClr w14:val="accent2"/>
+            </w14:solidFill>
+            <w14:prstDash w14:val="solid"/>
+            <w14:round/>
+          </w14:textOutline>
+        </w:rPr>
+      </w:pPr>
+      <w:r>
+        <w:rPr>
+          <w:b/>
+          <w:color w:val="8DC1D7" w:themeColor="accent2" w:themeTint="66"/>
+          <w14:textOutline w14:w="11112" w14:cap="flat" w14:cmpd="sng" w14:algn="ctr">
+            <w14:solidFill>
+              <w14:schemeClr w14:val="accent2"/>
+            </w14:solidFill>
+            <w14:prstDash w14:val="solid"/>
+            <w14:round/>
+          </w14:textOutline>
+        </w:rPr>
+        <w:drawing>
+          <wp:inline distT="0" distB="0" distL="0" distR="0" wp14:anchorId="71B44E46" wp14:editId="4BDC4DEC">
+            <wp:extent cx="5732145" cy="4150995"/>
+            <wp:effectExtent l="0" t="0" r="0" b="1905"/>
+            <wp:docPr id="24" name="Picture 24"/>
+            <wp:cNvGraphicFramePr>
+              <a:graphicFrameLocks xmlns:a="http://schemas.openxmlformats.org/drawingml/2006/main" noChangeAspect="1"/>
+            </wp:cNvGraphicFramePr>
+            <a:graphic xmlns:a="http://schemas.openxmlformats.org/drawingml/2006/main">
+              <a:graphicData uri="http://schemas.openxmlformats.org/drawingml/2006/picture">
+                <pic:pic xmlns:pic="http://schemas.openxmlformats.org/drawingml/2006/picture">
+                  <pic:nvPicPr>
+                    <pic:cNvPr id="1" name=""/>
+                    <pic:cNvPicPr/>
+                  </pic:nvPicPr>
+                  <pic:blipFill>
+                    <a:blip r:embed="rId26"/>
+                    <a:stretch>
+                      <a:fillRect/>
+                    </a:stretch>
+                  </pic:blipFill>
+                  <pic:spPr>
+                    <a:xfrm>
+                      <a:off x="0" y="0"/>
+                      <a:ext cx="5732145" cy="4150995"/>
+                    </a:xfrm>
+                    <a:prstGeom prst="rect">
+                      <a:avLst/>
+                    </a:prstGeom>
+                  </pic:spPr>
+                </pic:pic>
+              </a:graphicData>
+            </a:graphic>
+          </wp:inline>
+        </w:drawing>
+      </w:r>
+    </w:p>
+    <w:p>
+      <w:pPr>
+        <w:pStyle w:val="ListBullet"/>
+        <w:numPr>
+          <w:ilvl w:val="0"/>
+          <w:numId w:val="0"/>
+        </w:numPr>
+        <w:ind w:left="432"/>
+        <w:rPr>
+          <w:b/>
+          <w:color w:val="8DC1D7" w:themeColor="accent2" w:themeTint="66"/>
+          <w14:textOutline w14:w="11112" w14:cap="flat" w14:cmpd="sng" w14:algn="ctr">
+            <w14:solidFill>
+              <w14:schemeClr w14:val="accent2"/>
+            </w14:solidFill>
+            <w14:prstDash w14:val="solid"/>
+            <w14:round/>
+          </w14:textOutline>
+        </w:rPr>
+      </w:pPr>
+    </w:p>
+    <w:p>
+      <w:pPr>
+        <w:pStyle w:val="ListBullet"/>
+      </w:pPr>
+      <w:r>
+        <w:rPr>
+          <w:b/>
+          <w:bCs/>
+          <w:u w:val="single"/>
+        </w:rPr>
+        <w:lastRenderedPageBreak/>
+        <w:t>diff</w:t>
+      </w:r>
+      <w:r>
+        <w:t>:-</w:t>
+      </w:r>
+    </w:p>
+    <w:p>
+      <w:pPr>
+        <w:pStyle w:val="ListBullet"/>
+        <w:numPr>
+          <w:ilvl w:val="0"/>
+          <w:numId w:val="0"/>
+        </w:numPr>
+        <w:ind w:left="432"/>
+        <w:rPr>
+          <w:rFonts w:ascii="AppleSystemUIFont" w:hAnsi="AppleSystemUIFont" w:cs="AppleSystemUIFont"/>
+          <w:color w:val="auto"/>
+          <w:sz w:val="26"/>
+          <w:szCs w:val="26"/>
+          <w:lang w:val="en-GB"/>
+        </w:rPr>
+      </w:pPr>
+      <w:r>
+        <w:t xml:space="preserve">This command </w:t>
+      </w:r>
+      <w:r>
+        <w:rPr>
+          <w:rFonts w:ascii="AppleSystemUIFont" w:hAnsi="AppleSystemUIFont" w:cs="AppleSystemUIFont"/>
+          <w:color w:val="auto"/>
+          <w:sz w:val="26"/>
+          <w:szCs w:val="26"/>
+          <w:lang w:val="en-GB"/>
+        </w:rPr>
+        <w:t>compare</w:t>
+      </w:r>
+      <w:r>
+        <w:rPr>
+          <w:rFonts w:ascii="AppleSystemUIFont" w:hAnsi="AppleSystemUIFont" w:cs="AppleSystemUIFont"/>
+          <w:color w:val="auto"/>
+          <w:sz w:val="26"/>
+          <w:szCs w:val="26"/>
+          <w:lang w:val="en-GB"/>
+        </w:rPr>
+        <w:t>s</w:t>
+      </w:r>
+      <w:r>
+        <w:rPr>
+          <w:rFonts w:ascii="AppleSystemUIFont" w:hAnsi="AppleSystemUIFont" w:cs="AppleSystemUIFont"/>
+          <w:color w:val="auto"/>
+          <w:sz w:val="26"/>
+          <w:szCs w:val="26"/>
+          <w:lang w:val="en-GB"/>
+        </w:rPr>
+        <w:t xml:space="preserve"> the differences in the 2 files</w:t>
+      </w:r>
+      <w:r>
+        <w:rPr>
+          <w:rFonts w:ascii="AppleSystemUIFont" w:hAnsi="AppleSystemUIFont" w:cs="AppleSystemUIFont"/>
+          <w:color w:val="auto"/>
+          <w:sz w:val="26"/>
+          <w:szCs w:val="26"/>
+          <w:lang w:val="en-GB"/>
+        </w:rPr>
+        <w:t>.</w:t>
+      </w:r>
+    </w:p>
+    <w:p>
+      <w:pPr>
+        <w:pStyle w:val="ListBullet"/>
+        <w:numPr>
+          <w:ilvl w:val="0"/>
+          <w:numId w:val="0"/>
+        </w:numPr>
+        <w:ind w:left="432"/>
+        <w:rPr>
+          <w:rFonts w:ascii="AppleSystemUIFont" w:hAnsi="AppleSystemUIFont" w:cs="AppleSystemUIFont"/>
+          <w:color w:val="auto"/>
+          <w:sz w:val="26"/>
+          <w:szCs w:val="26"/>
+          <w:lang w:val="en-GB"/>
+        </w:rPr>
+      </w:pPr>
+      <w:r>
+        <w:rPr>
+          <w:rFonts w:ascii="AppleSystemUIFont" w:hAnsi="AppleSystemUIFont" w:cs="AppleSystemUIFont"/>
+          <w:color w:val="auto"/>
+          <w:sz w:val="26"/>
+          <w:szCs w:val="26"/>
+          <w:lang w:val="en-GB"/>
+        </w:rPr>
+        <w:t>$ diff File1_name.extension File2_name.extension</w:t>
+      </w:r>
+    </w:p>
+    <w:p>
+      <w:pPr>
+        <w:pStyle w:val="ListBullet"/>
+        <w:numPr>
+          <w:ilvl w:val="0"/>
+          <w:numId w:val="0"/>
+        </w:numPr>
+        <w:ind w:left="432"/>
+        <w:rPr>
+          <w:rFonts w:ascii="AppleSystemUIFont" w:hAnsi="AppleSystemUIFont" w:cs="AppleSystemUIFont"/>
+          <w:color w:val="auto"/>
+          <w:sz w:val="26"/>
+          <w:szCs w:val="26"/>
+          <w:lang w:val="en-GB"/>
+        </w:rPr>
+      </w:pPr>
+    </w:p>
+    <w:p>
+      <w:pPr>
+        <w:pStyle w:val="ListBullet"/>
+        <w:numPr>
+          <w:ilvl w:val="0"/>
+          <w:numId w:val="0"/>
+        </w:numPr>
+        <w:ind w:left="432"/>
+        <w:rPr>
+          <w:rFonts w:ascii="AppleSystemUIFont" w:hAnsi="AppleSystemUIFont" w:cs="AppleSystemUIFont"/>
+          <w:b/>
+          <w:color w:val="8DC1D7" w:themeColor="accent2" w:themeTint="66"/>
+          <w:sz w:val="26"/>
+          <w:szCs w:val="26"/>
+          <w:lang w:val="en-GB"/>
+          <w14:textOutline w14:w="11112" w14:cap="flat" w14:cmpd="sng" w14:algn="ctr">
+            <w14:solidFill>
+              <w14:schemeClr w14:val="accent2"/>
+            </w14:solidFill>
+            <w14:prstDash w14:val="solid"/>
+            <w14:round/>
+          </w14:textOutline>
+        </w:rPr>
+      </w:pPr>
+      <w:r>
+        <w:rPr>
+          <w:rFonts w:ascii="AppleSystemUIFont" w:hAnsi="AppleSystemUIFont" w:cs="AppleSystemUIFont"/>
+          <w:b/>
+          <w:color w:val="8DC1D7" w:themeColor="accent2" w:themeTint="66"/>
+          <w:sz w:val="26"/>
+          <w:szCs w:val="26"/>
+          <w:lang w:val="en-GB"/>
+          <w14:textOutline w14:w="11112" w14:cap="flat" w14:cmpd="sng" w14:algn="ctr">
+            <w14:solidFill>
+              <w14:schemeClr w14:val="accent2"/>
+            </w14:solidFill>
+            <w14:prstDash w14:val="solid"/>
+            <w14:round/>
+          </w14:textOutline>
+        </w:rPr>
+        <w:t>Screenshot: -</w:t>
+      </w:r>
+    </w:p>
+    <w:p>
+      <w:pPr>
+        <w:pStyle w:val="ListBullet"/>
+        <w:numPr>
+          <w:ilvl w:val="0"/>
+          <w:numId w:val="0"/>
+        </w:numPr>
+        <w:ind w:left="432"/>
+        <w:rPr>
+          <w:rFonts w:ascii="AppleSystemUIFont" w:hAnsi="AppleSystemUIFont" w:cs="AppleSystemUIFont"/>
+          <w:b/>
+          <w:color w:val="8DC1D7" w:themeColor="accent2" w:themeTint="66"/>
+          <w:sz w:val="26"/>
+          <w:szCs w:val="26"/>
+          <w:lang w:val="en-GB"/>
+          <w14:textOutline w14:w="11112" w14:cap="flat" w14:cmpd="sng" w14:algn="ctr">
+            <w14:solidFill>
+              <w14:schemeClr w14:val="accent2"/>
+            </w14:solidFill>
+            <w14:prstDash w14:val="solid"/>
+            <w14:round/>
+          </w14:textOutline>
+        </w:rPr>
+      </w:pPr>
+      <w:r>
+        <w:rPr>
+          <w:rFonts w:ascii="AppleSystemUIFont" w:hAnsi="AppleSystemUIFont" w:cs="AppleSystemUIFont"/>
+          <w:b/>
+          <w:color w:val="8DC1D7" w:themeColor="accent2" w:themeTint="66"/>
+          <w:sz w:val="26"/>
+          <w:szCs w:val="26"/>
+          <w:lang w:val="en-GB"/>
+          <w14:textOutline w14:w="11112" w14:cap="flat" w14:cmpd="sng" w14:algn="ctr">
+            <w14:solidFill>
+              <w14:schemeClr w14:val="accent2"/>
+            </w14:solidFill>
+            <w14:prstDash w14:val="solid"/>
+            <w14:round/>
+          </w14:textOutline>
+        </w:rPr>
+        <w:drawing>
+          <wp:inline distT="0" distB="0" distL="0" distR="0" wp14:anchorId="5532F0E1" wp14:editId="20062144">
+            <wp:extent cx="5732145" cy="734060"/>
+            <wp:effectExtent l="0" t="0" r="0" b="2540"/>
+            <wp:docPr id="25" name="Picture 25"/>
+            <wp:cNvGraphicFramePr>
+              <a:graphicFrameLocks xmlns:a="http://schemas.openxmlformats.org/drawingml/2006/main" noChangeAspect="1"/>
+            </wp:cNvGraphicFramePr>
+            <a:graphic xmlns:a="http://schemas.openxmlformats.org/drawingml/2006/main">
+              <a:graphicData uri="http://schemas.openxmlformats.org/drawingml/2006/picture">
+                <pic:pic xmlns:pic="http://schemas.openxmlformats.org/drawingml/2006/picture">
+                  <pic:nvPicPr>
+                    <pic:cNvPr id="1" name=""/>
+                    <pic:cNvPicPr/>
+                  </pic:nvPicPr>
+                  <pic:blipFill>
+                    <a:blip r:embed="rId27"/>
+                    <a:stretch>
+                      <a:fillRect/>
+                    </a:stretch>
+                  </pic:blipFill>
+                  <pic:spPr>
+                    <a:xfrm>
+                      <a:off x="0" y="0"/>
+                      <a:ext cx="5732145" cy="734060"/>
+                    </a:xfrm>
+                    <a:prstGeom prst="rect">
+                      <a:avLst/>
+                    </a:prstGeom>
+                  </pic:spPr>
+                </pic:pic>
+              </a:graphicData>
+            </a:graphic>
+          </wp:inline>
+        </w:drawing>
+      </w:r>
+    </w:p>
+    <w:p>
+      <w:pPr>
+        <w:pStyle w:val="ListBullet"/>
+        <w:numPr>
+          <w:ilvl w:val="0"/>
+          <w:numId w:val="0"/>
+        </w:numPr>
+        <w:ind w:left="432"/>
+        <w:rPr>
+          <w:b/>
+          <w:color w:val="8DC1D7" w:themeColor="accent2" w:themeTint="66"/>
+          <w14:textOutline w14:w="11112" w14:cap="flat" w14:cmpd="sng" w14:algn="ctr">
+            <w14:solidFill>
+              <w14:schemeClr w14:val="accent2"/>
+            </w14:solidFill>
+            <w14:prstDash w14:val="solid"/>
+            <w14:round/>
+          </w14:textOutline>
+        </w:rPr>
+      </w:pPr>
+    </w:p>
+    <w:p>
+      <w:pPr>
+        <w:pStyle w:val="ListBullet"/>
+      </w:pPr>
+      <w:r>
+        <w:rPr>
+          <w:b/>
+          <w:bCs/>
+          <w:u w:val="single"/>
+        </w:rPr>
+        <w:t>rmdir</w:t>
+      </w:r>
+      <w:r>
+        <w:t>: -</w:t>
+      </w:r>
+    </w:p>
+    <w:p>
+      <w:pPr>
+        <w:pStyle w:val="ListBullet"/>
+        <w:numPr>
+          <w:ilvl w:val="0"/>
+          <w:numId w:val="0"/>
+        </w:numPr>
+        <w:ind w:left="432"/>
+      </w:pPr>
+      <w:r>
+        <w:t>We use this command to delete a directory.</w:t>
+      </w:r>
+    </w:p>
+    <w:p>
+      <w:pPr>
+        <w:pStyle w:val="ListBullet"/>
+        <w:numPr>
+          <w:ilvl w:val="0"/>
+          <w:numId w:val="0"/>
+        </w:numPr>
+        <w:ind w:left="432"/>
+      </w:pPr>
+      <w:r>
+        <w:t>$rmdir Directory_Name</w:t>
+      </w:r>
+    </w:p>
+    <w:p>
+      <w:pPr>
+        <w:pStyle w:val="ListBullet"/>
+        <w:numPr>
+          <w:ilvl w:val="0"/>
+          <w:numId w:val="0"/>
+        </w:numPr>
+        <w:ind w:left="432"/>
+      </w:pPr>
+    </w:p>
+    <w:p>
+      <w:pPr>
+        <w:pStyle w:val="ListBullet"/>
+        <w:numPr>
+          <w:ilvl w:val="0"/>
+          <w:numId w:val="0"/>
+        </w:numPr>
+        <w:ind w:left="432"/>
+        <w:rPr>
+          <w:b/>
+          <w:color w:val="8DC1D7" w:themeColor="accent2" w:themeTint="66"/>
+          <w14:textOutline w14:w="11112" w14:cap="flat" w14:cmpd="sng" w14:algn="ctr">
+            <w14:solidFill>
+              <w14:schemeClr w14:val="accent2"/>
+            </w14:solidFill>
+            <w14:prstDash w14:val="solid"/>
+            <w14:round/>
+          </w14:textOutline>
+        </w:rPr>
+      </w:pPr>
+      <w:r>
+        <w:rPr>
+          <w:b/>
+          <w:color w:val="8DC1D7" w:themeColor="accent2" w:themeTint="66"/>
+          <w14:textOutline w14:w="11112" w14:cap="flat" w14:cmpd="sng" w14:algn="ctr">
+            <w14:solidFill>
+              <w14:schemeClr w14:val="accent2"/>
+            </w14:solidFill>
+            <w14:prstDash w14:val="solid"/>
+            <w14:round/>
+          </w14:textOutline>
+        </w:rPr>
+        <w:t>Screenshot: -</w:t>
+      </w:r>
+    </w:p>
+    <w:p>
+      <w:pPr>
+        <w:pStyle w:val="ListBullet"/>
+        <w:numPr>
+          <w:ilvl w:val="0"/>
+          <w:numId w:val="0"/>
+        </w:numPr>
+        <w:ind w:left="432"/>
+        <w:rPr>
+          <w:b/>
+          <w:color w:val="8DC1D7" w:themeColor="accent2" w:themeTint="66"/>
+          <w14:textOutline w14:w="11112" w14:cap="flat" w14:cmpd="sng" w14:algn="ctr">
+            <w14:solidFill>
+              <w14:schemeClr w14:val="accent2"/>
+            </w14:solidFill>
+            <w14:prstDash w14:val="solid"/>
+            <w14:round/>
+          </w14:textOutline>
+        </w:rPr>
+      </w:pPr>
+      <w:r>
+        <w:rPr>
+          <w:b/>
+          <w:color w:val="8DC1D7" w:themeColor="accent2" w:themeTint="66"/>
+          <w14:textOutline w14:w="11112" w14:cap="flat" w14:cmpd="sng" w14:algn="ctr">
+            <w14:solidFill>
+              <w14:schemeClr w14:val="accent2"/>
+            </w14:solidFill>
+            <w14:prstDash w14:val="solid"/>
+            <w14:round/>
+          </w14:textOutline>
+        </w:rPr>
+        <w:drawing>
+          <wp:inline distT="0" distB="0" distL="0" distR="0" wp14:anchorId="4822170A" wp14:editId="33497DCC">
+            <wp:extent cx="5732145" cy="974090"/>
+            <wp:effectExtent l="0" t="0" r="0" b="3810"/>
+            <wp:docPr id="26" name="Picture 26"/>
+            <wp:cNvGraphicFramePr>
+              <a:graphicFrameLocks xmlns:a="http://schemas.openxmlformats.org/drawingml/2006/main" noChangeAspect="1"/>
+            </wp:cNvGraphicFramePr>
+            <a:graphic xmlns:a="http://schemas.openxmlformats.org/drawingml/2006/main">
+              <a:graphicData uri="http://schemas.openxmlformats.org/drawingml/2006/picture">
+                <pic:pic xmlns:pic="http://schemas.openxmlformats.org/drawingml/2006/picture">
+                  <pic:nvPicPr>
+                    <pic:cNvPr id="1" name=""/>
+                    <pic:cNvPicPr/>
+                  </pic:nvPicPr>
+                  <pic:blipFill>
+                    <a:blip r:embed="rId28"/>
+                    <a:stretch>
+                      <a:fillRect/>
+                    </a:stretch>
+                  </pic:blipFill>
+                  <pic:spPr>
+                    <a:xfrm>
+                      <a:off x="0" y="0"/>
+                      <a:ext cx="5732145" cy="974090"/>
+                    </a:xfrm>
+                    <a:prstGeom prst="rect">
+                      <a:avLst/>
+                    </a:prstGeom>
+                  </pic:spPr>
+                </pic:pic>
+              </a:graphicData>
+            </a:graphic>
+          </wp:inline>
+        </w:drawing>
+      </w:r>
+    </w:p>
+    <w:p>
+      <w:pPr>
+        <w:pStyle w:val="ListBullet"/>
+        <w:numPr>
+          <w:ilvl w:val="0"/>
+          <w:numId w:val="0"/>
+        </w:numPr>
+        <w:ind w:left="432"/>
+        <w:rPr>
+          <w:b/>
+          <w:color w:val="8DC1D7" w:themeColor="accent2" w:themeTint="66"/>
+          <w14:textOutline w14:w="11112" w14:cap="flat" w14:cmpd="sng" w14:algn="ctr">
+            <w14:solidFill>
+              <w14:schemeClr w14:val="accent2"/>
+            </w14:solidFill>
+            <w14:prstDash w14:val="solid"/>
+            <w14:round/>
+          </w14:textOutline>
+        </w:rPr>
+      </w:pPr>
+    </w:p>
+    <w:p>
+      <w:pPr>
+        <w:pStyle w:val="ListBullet"/>
+      </w:pPr>
+      <w:r>
+        <w:rPr>
+          <w:b/>
+          <w:bCs/>
+          <w:u w:val="single"/>
+        </w:rPr>
+        <w:t>ping</w:t>
+      </w:r>
+      <w:r>
+        <w:t>: -</w:t>
+      </w:r>
+    </w:p>
+    <w:p>
+      <w:pPr>
+        <w:pStyle w:val="ListBullet"/>
+        <w:numPr>
+          <w:ilvl w:val="0"/>
+          <w:numId w:val="0"/>
+        </w:numPr>
+        <w:ind w:left="432"/>
+      </w:pPr>
+      <w:r>
+        <w:t xml:space="preserve">We use this command to ping a specific ip or a hostname. We </w:t>
+      </w:r>
+      <w:proofErr w:type="gramStart"/>
+      <w:r>
+        <w:t>have to</w:t>
+      </w:r>
+      <w:proofErr w:type="gramEnd"/>
+      <w:r>
+        <w:t xml:space="preserve"> press ctrl + Z to stop the ping.</w:t>
+      </w:r>
+    </w:p>
+    <w:p>
+      <w:pPr>
+        <w:pStyle w:val="ListBullet"/>
+        <w:numPr>
+          <w:ilvl w:val="0"/>
+          <w:numId w:val="0"/>
+        </w:numPr>
+        <w:ind w:left="432"/>
+      </w:pPr>
+      <w:r>
+        <w:t>$ ping IP/hostname</w:t>
+      </w:r>
+    </w:p>
+    <w:p>
+      <w:pPr>
+        <w:pStyle w:val="ListBullet"/>
+        <w:numPr>
+          <w:ilvl w:val="0"/>
+          <w:numId w:val="0"/>
+        </w:numPr>
+        <w:ind w:left="432"/>
+      </w:pPr>
+    </w:p>
+    <w:p>
+      <w:pPr>
+        <w:pStyle w:val="ListBullet"/>
+        <w:numPr>
+          <w:ilvl w:val="0"/>
+          <w:numId w:val="0"/>
+        </w:numPr>
+        <w:ind w:left="432"/>
+        <w:rPr>
+          <w:b/>
+          <w:color w:val="8DC1D7" w:themeColor="accent2" w:themeTint="66"/>
+          <w14:textOutline w14:w="11112" w14:cap="flat" w14:cmpd="sng" w14:algn="ctr">
+            <w14:solidFill>
+              <w14:schemeClr w14:val="accent2"/>
+            </w14:solidFill>
+            <w14:prstDash w14:val="solid"/>
+            <w14:round/>
+          </w14:textOutline>
+        </w:rPr>
+      </w:pPr>
+      <w:r>
+        <w:rPr>
+          <w:b/>
+          <w:color w:val="8DC1D7" w:themeColor="accent2" w:themeTint="66"/>
+          <w14:textOutline w14:w="11112" w14:cap="flat" w14:cmpd="sng" w14:algn="ctr">
+            <w14:solidFill>
+              <w14:schemeClr w14:val="accent2"/>
+            </w14:solidFill>
+            <w14:prstDash w14:val="solid"/>
+            <w14:round/>
+          </w14:textOutline>
+        </w:rPr>
+        <w:t>Screenshot: -</w:t>
+      </w:r>
+    </w:p>
+    <w:p>
+      <w:pPr>
+        <w:pStyle w:val="ListBullet"/>
+        <w:numPr>
+          <w:ilvl w:val="0"/>
+          <w:numId w:val="0"/>
+        </w:numPr>
+        <w:ind w:left="432"/>
+        <w:rPr>
+          <w:b/>
+          <w:color w:val="8DC1D7" w:themeColor="accent2" w:themeTint="66"/>
+          <w14:textOutline w14:w="11112" w14:cap="flat" w14:cmpd="sng" w14:algn="ctr">
+            <w14:solidFill>
+              <w14:schemeClr w14:val="accent2"/>
+            </w14:solidFill>
+            <w14:prstDash w14:val="solid"/>
+            <w14:round/>
+          </w14:textOutline>
+        </w:rPr>
+      </w:pPr>
+      <w:r>
+        <w:rPr>
+          <w:b/>
+          <w:color w:val="8DC1D7" w:themeColor="accent2" w:themeTint="66"/>
+          <w14:textOutline w14:w="11112" w14:cap="flat" w14:cmpd="sng" w14:algn="ctr">
+            <w14:solidFill>
+              <w14:schemeClr w14:val="accent2"/>
+            </w14:solidFill>
+            <w14:prstDash w14:val="solid"/>
+            <w14:round/>
+          </w14:textOutline>
+        </w:rPr>
+        <w:drawing>
+          <wp:inline distT="0" distB="0" distL="0" distR="0" wp14:anchorId="49780E41" wp14:editId="04B6D24C">
+            <wp:extent cx="5732145" cy="1392555"/>
+            <wp:effectExtent l="0" t="0" r="0" b="4445"/>
+            <wp:docPr id="27" name="Picture 27"/>
+            <wp:cNvGraphicFramePr>
+              <a:graphicFrameLocks xmlns:a="http://schemas.openxmlformats.org/drawingml/2006/main" noChangeAspect="1"/>
+            </wp:cNvGraphicFramePr>
+            <a:graphic xmlns:a="http://schemas.openxmlformats.org/drawingml/2006/main">
+              <a:graphicData uri="http://schemas.openxmlformats.org/drawingml/2006/picture">
+                <pic:pic xmlns:pic="http://schemas.openxmlformats.org/drawingml/2006/picture">
+                  <pic:nvPicPr>
+                    <pic:cNvPr id="1" name=""/>
+                    <pic:cNvPicPr/>
+                  </pic:nvPicPr>
+                  <pic:blipFill>
+                    <a:blip r:embed="rId29"/>
+                    <a:stretch>
+                      <a:fillRect/>
+                    </a:stretch>
+                  </pic:blipFill>
+                  <pic:spPr>
+                    <a:xfrm>
+                      <a:off x="0" y="0"/>
+                      <a:ext cx="5732145" cy="1392555"/>
+                    </a:xfrm>
+                    <a:prstGeom prst="rect">
+                      <a:avLst/>
+                    </a:prstGeom>
+                  </pic:spPr>
+                </pic:pic>
+              </a:graphicData>
+            </a:graphic>
+          </wp:inline>
+        </w:drawing>
+      </w:r>
+    </w:p>
+    <w:p>
+      <w:pPr>
+        <w:pStyle w:val="ListBullet"/>
+      </w:pPr>
+      <w:r>
+        <w:rPr>
+          <w:rFonts w:ascii="AppleSystemUIFont" w:hAnsi="AppleSystemUIFont" w:cs="AppleSystemUIFont"/>
+          <w:b/>
+          <w:bCs/>
+          <w:color w:val="auto"/>
+          <w:sz w:val="26"/>
+          <w:szCs w:val="26"/>
+          <w:u w:val="single"/>
+          <w:lang w:val="en-GB"/>
+        </w:rPr>
+        <w:lastRenderedPageBreak/>
+        <w:t>nl</w:t>
+      </w:r>
+      <w:r>
+        <w:rPr>
+          <w:rFonts w:ascii="AppleSystemUIFont" w:hAnsi="AppleSystemUIFont" w:cs="AppleSystemUIFont"/>
+          <w:color w:val="auto"/>
+          <w:sz w:val="26"/>
+          <w:szCs w:val="26"/>
+          <w:lang w:val="en-GB"/>
+        </w:rPr>
+        <w:t>: -</w:t>
+      </w:r>
+    </w:p>
+    <w:p>
+      <w:pPr>
+        <w:pStyle w:val="ListBullet"/>
+        <w:numPr>
+          <w:ilvl w:val="0"/>
+          <w:numId w:val="0"/>
+        </w:numPr>
+        <w:ind w:left="432"/>
+        <w:rPr>
+          <w:rFonts w:ascii="AppleSystemUIFont" w:hAnsi="AppleSystemUIFont" w:cs="AppleSystemUIFont"/>
+          <w:color w:val="auto"/>
+          <w:sz w:val="26"/>
+          <w:szCs w:val="26"/>
+          <w:lang w:val="en-GB"/>
+        </w:rPr>
+      </w:pPr>
+      <w:r>
+        <w:rPr>
+          <w:rFonts w:ascii="AppleSystemUIFont" w:hAnsi="AppleSystemUIFont" w:cs="AppleSystemUIFont"/>
+          <w:color w:val="auto"/>
+          <w:sz w:val="26"/>
+          <w:szCs w:val="26"/>
+          <w:lang w:val="en-GB"/>
+        </w:rPr>
+        <w:t>We use this command to print a file but the difference between this command and the normal cat command this that when you use `nl` it will print all the lines in the file starting with the number.</w:t>
+      </w:r>
+    </w:p>
+    <w:p>
+      <w:pPr>
+        <w:pStyle w:val="ListBullet"/>
+        <w:numPr>
+          <w:ilvl w:val="0"/>
+          <w:numId w:val="0"/>
+        </w:numPr>
+        <w:ind w:left="432"/>
+        <w:rPr>
+          <w:rFonts w:ascii="AppleSystemUIFont" w:hAnsi="AppleSystemUIFont" w:cs="AppleSystemUIFont"/>
+          <w:color w:val="auto"/>
+          <w:sz w:val="26"/>
+          <w:szCs w:val="26"/>
+          <w:lang w:val="en-GB"/>
+        </w:rPr>
+      </w:pPr>
+      <w:r>
+        <w:rPr>
+          <w:rFonts w:ascii="AppleSystemUIFont" w:hAnsi="AppleSystemUIFont" w:cs="AppleSystemUIFont"/>
+          <w:color w:val="auto"/>
+          <w:sz w:val="26"/>
+          <w:szCs w:val="26"/>
+          <w:lang w:val="en-GB"/>
+        </w:rPr>
+        <w:t>$ nl File_name.extension</w:t>
+      </w:r>
+    </w:p>
+    <w:p>
+      <w:pPr>
+        <w:pStyle w:val="ListBullet"/>
+        <w:numPr>
+          <w:ilvl w:val="0"/>
+          <w:numId w:val="0"/>
+        </w:numPr>
+        <w:ind w:left="432"/>
+        <w:rPr>
+          <w:rFonts w:ascii="AppleSystemUIFont" w:hAnsi="AppleSystemUIFont" w:cs="AppleSystemUIFont"/>
+          <w:color w:val="auto"/>
+          <w:sz w:val="26"/>
+          <w:szCs w:val="26"/>
+          <w:lang w:val="en-GB"/>
+        </w:rPr>
+      </w:pPr>
+    </w:p>
+    <w:p>
+      <w:pPr>
+        <w:pStyle w:val="ListBullet"/>
+        <w:numPr>
+          <w:ilvl w:val="0"/>
+          <w:numId w:val="0"/>
+        </w:numPr>
+        <w:ind w:left="432"/>
+        <w:rPr>
+          <w:rFonts w:ascii="AppleSystemUIFont" w:hAnsi="AppleSystemUIFont" w:cs="AppleSystemUIFont"/>
+          <w:b/>
+          <w:color w:val="8DC1D7" w:themeColor="accent2" w:themeTint="66"/>
+          <w:sz w:val="26"/>
+          <w:szCs w:val="26"/>
+          <w:lang w:val="en-GB"/>
+          <w14:textOutline w14:w="11112" w14:cap="flat" w14:cmpd="sng" w14:algn="ctr">
+            <w14:solidFill>
+              <w14:schemeClr w14:val="accent2"/>
+            </w14:solidFill>
+            <w14:prstDash w14:val="solid"/>
+            <w14:round/>
+          </w14:textOutline>
+        </w:rPr>
+      </w:pPr>
+      <w:r>
+        <w:rPr>
+          <w:rFonts w:ascii="AppleSystemUIFont" w:hAnsi="AppleSystemUIFont" w:cs="AppleSystemUIFont"/>
+          <w:b/>
+          <w:color w:val="8DC1D7" w:themeColor="accent2" w:themeTint="66"/>
+          <w:sz w:val="26"/>
+          <w:szCs w:val="26"/>
+          <w:lang w:val="en-GB"/>
+          <w14:textOutline w14:w="11112" w14:cap="flat" w14:cmpd="sng" w14:algn="ctr">
+            <w14:solidFill>
+              <w14:schemeClr w14:val="accent2"/>
+            </w14:solidFill>
+            <w14:prstDash w14:val="solid"/>
+            <w14:round/>
+          </w14:textOutline>
+        </w:rPr>
+        <w:t>Screenshot: -</w:t>
+      </w:r>
+    </w:p>
+    <w:p>
+      <w:pPr>
+        <w:pStyle w:val="ListBullet"/>
+        <w:numPr>
+          <w:ilvl w:val="0"/>
+          <w:numId w:val="0"/>
+        </w:numPr>
+        <w:ind w:left="432"/>
+        <w:rPr>
+          <w:rFonts w:ascii="AppleSystemUIFont" w:hAnsi="AppleSystemUIFont" w:cs="AppleSystemUIFont"/>
+          <w:color w:val="000000" w:themeColor="text1"/>
+          <w:sz w:val="26"/>
+          <w:szCs w:val="26"/>
+          <w:lang w:val="en-GB"/>
+          <w14:shadow w14:blurRad="38100" w14:dist="19050" w14:dir="2700000" w14:sx="100000" w14:sy="100000" w14:kx="0" w14:ky="0" w14:algn="tl">
+            <w14:schemeClr w14:val="dk1">
+              <w14:alpha w14:val="60000"/>
+            </w14:schemeClr>
+          </w14:shadow>
+          <w14:textOutline w14:w="0" w14:cap="flat" w14:cmpd="sng" w14:algn="ctr">
+            <w14:noFill/>
+            <w14:prstDash w14:val="solid"/>
+            <w14:round/>
+          </w14:textOutline>
+        </w:rPr>
+      </w:pPr>
+      <w:r>
+        <w:rPr>
+          <w:rFonts w:ascii="AppleSystemUIFont" w:hAnsi="AppleSystemUIFont" w:cs="AppleSystemUIFont"/>
+          <w:color w:val="000000" w:themeColor="text1"/>
+          <w:sz w:val="26"/>
+          <w:szCs w:val="26"/>
+          <w:lang w:val="en-GB"/>
+          <w14:shadow w14:blurRad="38100" w14:dist="19050" w14:dir="2700000" w14:sx="100000" w14:sy="100000" w14:kx="0" w14:ky="0" w14:algn="tl">
+            <w14:schemeClr w14:val="dk1">
+              <w14:alpha w14:val="60000"/>
+            </w14:schemeClr>
+          </w14:shadow>
+          <w14:textOutline w14:w="0" w14:cap="flat" w14:cmpd="sng" w14:algn="ctr">
+            <w14:noFill/>
+            <w14:prstDash w14:val="solid"/>
+            <w14:round/>
+          </w14:textOutline>
+        </w:rPr>
+        <w:drawing>
+          <wp:inline distT="0" distB="0" distL="0" distR="0" wp14:anchorId="7D110E54" wp14:editId="7ACD7A99">
+            <wp:extent cx="5732145" cy="468630"/>
+            <wp:effectExtent l="0" t="0" r="0" b="1270"/>
+            <wp:docPr id="28" name="Picture 28"/>
+            <wp:cNvGraphicFramePr>
+              <a:graphicFrameLocks xmlns:a="http://schemas.openxmlformats.org/drawingml/2006/main" noChangeAspect="1"/>
+            </wp:cNvGraphicFramePr>
+            <a:graphic xmlns:a="http://schemas.openxmlformats.org/drawingml/2006/main">
+              <a:graphicData uri="http://schemas.openxmlformats.org/drawingml/2006/picture">
+                <pic:pic xmlns:pic="http://schemas.openxmlformats.org/drawingml/2006/picture">
+                  <pic:nvPicPr>
+                    <pic:cNvPr id="1" name=""/>
+                    <pic:cNvPicPr/>
+                  </pic:nvPicPr>
+                  <pic:blipFill>
+                    <a:blip r:embed="rId30"/>
+                    <a:stretch>
+                      <a:fillRect/>
+                    </a:stretch>
+                  </pic:blipFill>
+                  <pic:spPr>
+                    <a:xfrm>
+                      <a:off x="0" y="0"/>
+                      <a:ext cx="5732145" cy="468630"/>
+                    </a:xfrm>
+                    <a:prstGeom prst="rect">
+                      <a:avLst/>
+                    </a:prstGeom>
+                  </pic:spPr>
+                </pic:pic>
+              </a:graphicData>
+            </a:graphic>
+          </wp:inline>
+        </w:drawing>
+      </w:r>
+    </w:p>
+    <w:p>
+      <w:pPr>
+        <w:pStyle w:val="ListBullet"/>
+        <w:numPr>
+          <w:ilvl w:val="0"/>
+          <w:numId w:val="0"/>
+        </w:numPr>
+        <w:ind w:left="432"/>
+        <w:rPr>
+          <w:rFonts w:ascii="AppleSystemUIFont" w:hAnsi="AppleSystemUIFont" w:cs="AppleSystemUIFont"/>
+          <w:color w:val="000000" w:themeColor="text1"/>
+          <w:sz w:val="26"/>
+          <w:szCs w:val="26"/>
+          <w:lang w:val="en-GB"/>
+          <w14:shadow w14:blurRad="38100" w14:dist="19050" w14:dir="2700000" w14:sx="100000" w14:sy="100000" w14:kx="0" w14:ky="0" w14:algn="tl">
+            <w14:schemeClr w14:val="dk1">
+              <w14:alpha w14:val="60000"/>
+            </w14:schemeClr>
+          </w14:shadow>
+          <w14:textOutline w14:w="0" w14:cap="flat" w14:cmpd="sng" w14:algn="ctr">
+            <w14:noFill/>
+            <w14:prstDash w14:val="solid"/>
+            <w14:round/>
+          </w14:textOutline>
+        </w:rPr>
+      </w:pPr>
+    </w:p>
+    <w:p>
+      <w:pPr>
+        <w:pStyle w:val="ListBullet"/>
+        <w:rPr>
+          <w:lang w:val="en-GB"/>
+        </w:rPr>
+      </w:pPr>
+      <w:r>
+        <w:rPr>
+          <w:b/>
+          <w:bCs/>
+          <w:u w:val="single"/>
+          <w:lang w:val="en-GB"/>
+        </w:rPr>
+        <w:t>w</w:t>
+      </w:r>
+      <w:r>
+        <w:rPr>
+          <w:b/>
+          <w:bCs/>
+          <w:u w:val="single"/>
+          <w:lang w:val="en-GB"/>
+        </w:rPr>
+        <w:t>c</w:t>
+      </w:r>
+      <w:r>
+        <w:rPr>
+          <w:lang w:val="en-GB"/>
+        </w:rPr>
+        <w:t>:-</w:t>
+      </w:r>
+    </w:p>
+    <w:p>
+      <w:pPr>
+        <w:pStyle w:val="ListBullet"/>
+        <w:numPr>
+          <w:ilvl w:val="0"/>
+          <w:numId w:val="0"/>
+        </w:numPr>
+        <w:ind w:left="432"/>
+        <w:rPr>
+          <w:lang w:val="en-GB"/>
+        </w:rPr>
+      </w:pPr>
+      <w:r>
+        <w:rPr>
+          <w:lang w:val="en-GB"/>
+        </w:rPr>
+        <w:t>We use this command to print out the info of a specific file. The output will be in the format [Line Word Character]</w:t>
+      </w:r>
+    </w:p>
+    <w:p>
+      <w:pPr>
+        <w:pStyle w:val="ListBullet"/>
+        <w:numPr>
+          <w:ilvl w:val="0"/>
+          <w:numId w:val="0"/>
+        </w:numPr>
+        <w:ind w:left="432"/>
+        <w:rPr>
+          <w:lang w:val="en-GB"/>
+        </w:rPr>
+      </w:pPr>
+      <w:r>
+        <w:rPr>
+          <w:lang w:val="en-GB"/>
+        </w:rPr>
+        <w:t>$ wc File_name.extension</w:t>
+      </w:r>
+    </w:p>
+    <w:p>
+      <w:pPr>
+        <w:pStyle w:val="ListBullet"/>
+        <w:numPr>
+          <w:ilvl w:val="0"/>
+          <w:numId w:val="0"/>
+        </w:numPr>
+        <w:ind w:left="432"/>
+        <w:rPr>
+          <w:b/>
+          <w:color w:val="8DC1D7" w:themeColor="accent2" w:themeTint="66"/>
+          <w14:textOutline w14:w="11112" w14:cap="flat" w14:cmpd="sng" w14:algn="ctr">
+            <w14:solidFill>
+              <w14:schemeClr w14:val="accent2"/>
+            </w14:solidFill>
+            <w14:prstDash w14:val="solid"/>
+            <w14:round/>
+          </w14:textOutline>
+        </w:rPr>
+      </w:pPr>
+    </w:p>
+    <w:p>
+      <w:pPr>
+        <w:pStyle w:val="ListBullet"/>
+        <w:numPr>
+          <w:ilvl w:val="0"/>
+          <w:numId w:val="0"/>
+        </w:numPr>
+        <w:ind w:left="432"/>
+        <w:rPr>
+          <w:b/>
+          <w:color w:val="8DC1D7" w:themeColor="accent2" w:themeTint="66"/>
+          <w14:textOutline w14:w="11112" w14:cap="flat" w14:cmpd="sng" w14:algn="ctr">
+            <w14:solidFill>
+              <w14:schemeClr w14:val="accent2"/>
+            </w14:solidFill>
+            <w14:prstDash w14:val="solid"/>
+            <w14:round/>
+          </w14:textOutline>
+        </w:rPr>
+      </w:pPr>
+      <w:r>
+        <w:rPr>
+          <w:b/>
+          <w:color w:val="8DC1D7" w:themeColor="accent2" w:themeTint="66"/>
+          <w14:textOutline w14:w="11112" w14:cap="flat" w14:cmpd="sng" w14:algn="ctr">
+            <w14:solidFill>
+              <w14:schemeClr w14:val="accent2"/>
+            </w14:solidFill>
+            <w14:prstDash w14:val="solid"/>
+            <w14:round/>
+          </w14:textOutline>
+        </w:rPr>
+        <w:t>Screenshot: -</w:t>
+      </w:r>
+    </w:p>
+    <w:p>
+      <w:pPr>
+        <w:pStyle w:val="ListBullet"/>
+        <w:numPr>
+          <w:ilvl w:val="0"/>
+          <w:numId w:val="0"/>
+        </w:numPr>
+        <w:ind w:left="432"/>
+        <w:rPr>
+          <w:b/>
+          <w:color w:val="8DC1D7" w:themeColor="accent2" w:themeTint="66"/>
+          <w14:textOutline w14:w="11112" w14:cap="flat" w14:cmpd="sng" w14:algn="ctr">
+            <w14:solidFill>
+              <w14:schemeClr w14:val="accent2"/>
+            </w14:solidFill>
+            <w14:prstDash w14:val="solid"/>
+            <w14:round/>
+          </w14:textOutline>
+        </w:rPr>
+      </w:pPr>
+      <w:r>
+        <w:rPr>
+          <w:b/>
+          <w:color w:val="8DC1D7" w:themeColor="accent2" w:themeTint="66"/>
+          <w14:textOutline w14:w="11112" w14:cap="flat" w14:cmpd="sng" w14:algn="ctr">
+            <w14:solidFill>
+              <w14:schemeClr w14:val="accent2"/>
+            </w14:solidFill>
+            <w14:prstDash w14:val="solid"/>
+            <w14:round/>
+          </w14:textOutline>
+        </w:rPr>
+        <w:drawing>
+          <wp:inline distT="0" distB="0" distL="0" distR="0" wp14:anchorId="7E3C4F12" wp14:editId="6AB25182">
+            <wp:extent cx="5308600" cy="406400"/>
+            <wp:effectExtent l="0" t="0" r="0" b="0"/>
+            <wp:docPr id="29" name="Picture 29"/>
+            <wp:cNvGraphicFramePr>
+              <a:graphicFrameLocks xmlns:a="http://schemas.openxmlformats.org/drawingml/2006/main" noChangeAspect="1"/>
+            </wp:cNvGraphicFramePr>
+            <a:graphic xmlns:a="http://schemas.openxmlformats.org/drawingml/2006/main">
+              <a:graphicData uri="http://schemas.openxmlformats.org/drawingml/2006/picture">
+                <pic:pic xmlns:pic="http://schemas.openxmlformats.org/drawingml/2006/picture">
+                  <pic:nvPicPr>
+                    <pic:cNvPr id="1" name=""/>
+                    <pic:cNvPicPr/>
+                  </pic:nvPicPr>
+                  <pic:blipFill>
+                    <a:blip r:embed="rId31"/>
+                    <a:stretch>
+                      <a:fillRect/>
+                    </a:stretch>
+                  </pic:blipFill>
+                  <pic:spPr>
+                    <a:xfrm>
+                      <a:off x="0" y="0"/>
+                      <a:ext cx="5308600" cy="406400"/>
+                    </a:xfrm>
+                    <a:prstGeom prst="rect">
+                      <a:avLst/>
+                    </a:prstGeom>
+                  </pic:spPr>
+                </pic:pic>
+              </a:graphicData>
+            </a:graphic>
+          </wp:inline>
+        </w:drawing>
+      </w:r>
+    </w:p>
+    <w:p>
+      <w:pPr>
+        <w:pStyle w:val="ListBullet"/>
+        <w:numPr>
+          <w:ilvl w:val="0"/>
+          <w:numId w:val="0"/>
+        </w:numPr>
+        <w:rPr>
+          <w:b/>
+          <w:color w:val="8DC1D7" w:themeColor="accent2" w:themeTint="66"/>
+          <w14:textOutline w14:w="11112" w14:cap="flat" w14:cmpd="sng" w14:algn="ctr">
+            <w14:solidFill>
+              <w14:schemeClr w14:val="accent2"/>
+            </w14:solidFill>
+            <w14:prstDash w14:val="solid"/>
+            <w14:round/>
+          </w14:textOutline>
+        </w:rPr>
+      </w:pPr>
+    </w:p>
+    <w:p>
+      <w:pPr>
+        <w:pStyle w:val="ListBullet"/>
+      </w:pPr>
+      <w:r>
+        <w:rPr>
+          <w:b/>
+          <w:bCs/>
+          <w:u w:val="single"/>
+        </w:rPr>
+        <w:t>hostname</w:t>
+      </w:r>
+      <w:r>
+        <w:t>: -</w:t>
+      </w:r>
+    </w:p>
+    <w:p>
+      <w:pPr>
+        <w:pStyle w:val="ListBullet"/>
+        <w:numPr>
+          <w:ilvl w:val="0"/>
+          <w:numId w:val="0"/>
+        </w:numPr>
+        <w:ind w:left="432"/>
+      </w:pPr>
+      <w:r>
+        <w:t>Prints the host name where you are present.</w:t>
+      </w:r>
+    </w:p>
+    <w:p>
+      <w:pPr>
+        <w:pStyle w:val="ListBullet"/>
+        <w:numPr>
+          <w:ilvl w:val="0"/>
+          <w:numId w:val="0"/>
+        </w:numPr>
+        <w:ind w:left="432"/>
+      </w:pPr>
+      <w:r>
+        <w:t>$ hostname</w:t>
+      </w:r>
+    </w:p>
+    <w:p>
+      <w:pPr>
+        <w:pStyle w:val="ListBullet"/>
+        <w:numPr>
+          <w:ilvl w:val="0"/>
+          <w:numId w:val="0"/>
+        </w:numPr>
+        <w:ind w:left="432"/>
+      </w:pPr>
+    </w:p>
+    <w:p>
+      <w:pPr>
+        <w:pStyle w:val="ListBullet"/>
+        <w:numPr>
+          <w:ilvl w:val="0"/>
+          <w:numId w:val="0"/>
+        </w:numPr>
+        <w:ind w:left="432"/>
+      </w:pPr>
+      <w:r>
+        <w:rPr>
+          <w:b/>
+          <w:color w:val="8DC1D7" w:themeColor="accent2" w:themeTint="66"/>
+          <w14:textOutline w14:w="11112" w14:cap="flat" w14:cmpd="sng" w14:algn="ctr">
+            <w14:solidFill>
+              <w14:schemeClr w14:val="accent2"/>
+            </w14:solidFill>
+            <w14:prstDash w14:val="solid"/>
+            <w14:round/>
+          </w14:textOutline>
+        </w:rPr>
+        <w:t>Screenshot</w:t>
+      </w:r>
+      <w:r>
+        <w:t>: -</w:t>
+      </w:r>
+    </w:p>
+    <w:p>
+      <w:pPr>
+        <w:pStyle w:val="ListBullet"/>
+        <w:numPr>
+          <w:ilvl w:val="0"/>
+          <w:numId w:val="0"/>
+        </w:numPr>
+        <w:ind w:left="432"/>
+      </w:pPr>
+      <w:r>
+        <w:drawing>
+          <wp:inline distT="0" distB="0" distL="0" distR="0" wp14:anchorId="4E3FD50E" wp14:editId="01DD5EB8">
+            <wp:extent cx="4165600" cy="495300"/>
+            <wp:effectExtent l="0" t="0" r="0" b="0"/>
+            <wp:docPr id="30" name="Picture 30"/>
+            <wp:cNvGraphicFramePr>
+              <a:graphicFrameLocks xmlns:a="http://schemas.openxmlformats.org/drawingml/2006/main" noChangeAspect="1"/>
+            </wp:cNvGraphicFramePr>
+            <a:graphic xmlns:a="http://schemas.openxmlformats.org/drawingml/2006/main">
+              <a:graphicData uri="http://schemas.openxmlformats.org/drawingml/2006/picture">
+                <pic:pic xmlns:pic="http://schemas.openxmlformats.org/drawingml/2006/picture">
+                  <pic:nvPicPr>
+                    <pic:cNvPr id="1" name=""/>
+                    <pic:cNvPicPr/>
+                  </pic:nvPicPr>
+                  <pic:blipFill>
+                    <a:blip r:embed="rId32"/>
+                    <a:stretch>
+                      <a:fillRect/>
+                    </a:stretch>
+                  </pic:blipFill>
+                  <pic:spPr>
+                    <a:xfrm>
+                      <a:off x="0" y="0"/>
+                      <a:ext cx="4165600" cy="495300"/>
+                    </a:xfrm>
+                    <a:prstGeom prst="rect">
+                      <a:avLst/>
+                    </a:prstGeom>
+                  </pic:spPr>
+                </pic:pic>
+              </a:graphicData>
+            </a:graphic>
+          </wp:inline>
+        </w:drawing>
+      </w:r>
+    </w:p>
+    <w:p>
+      <w:pPr>
+        <w:pStyle w:val="ListBullet"/>
+        <w:numPr>
+          <w:ilvl w:val="0"/>
+          <w:numId w:val="0"/>
+        </w:numPr>
+        <w:ind w:left="432"/>
+      </w:pPr>
+    </w:p>
+    <w:p>
+      <w:pPr>
+        <w:pStyle w:val="ListBullet"/>
+      </w:pPr>
+      <w:r>
+        <w:rPr>
+          <w:b/>
+          <w:bCs/>
+          <w:u w:val="single"/>
+        </w:rPr>
+        <w:t>hostname -i</w:t>
+      </w:r>
+      <w:r>
+        <w:t>: -</w:t>
+      </w:r>
+    </w:p>
+    <w:p>
+      <w:pPr>
+        <w:ind w:left="432"/>
+        <w:rPr>
+          <w:rFonts w:ascii="AppleSystemUIFont" w:hAnsi="AppleSystemUIFont" w:cs="AppleSystemUIFont"/>
+          <w:color w:val="auto"/>
+          <w:sz w:val="26"/>
+          <w:szCs w:val="26"/>
+          <w:lang w:val="en-GB"/>
+        </w:rPr>
+      </w:pPr>
+      <w:r>
+        <w:rPr>
+          <w:rFonts w:ascii="AppleSystemUIFont" w:hAnsi="AppleSystemUIFont" w:cs="AppleSystemUIFont"/>
+          <w:color w:val="auto"/>
+          <w:sz w:val="26"/>
+          <w:szCs w:val="26"/>
+          <w:lang w:val="en-GB"/>
+        </w:rPr>
+        <w:t>D</w:t>
+      </w:r>
+      <w:r>
+        <w:rPr>
+          <w:rFonts w:ascii="AppleSystemUIFont" w:hAnsi="AppleSystemUIFont" w:cs="AppleSystemUIFont"/>
+          <w:color w:val="auto"/>
+          <w:sz w:val="26"/>
+          <w:szCs w:val="26"/>
+          <w:lang w:val="en-GB"/>
+        </w:rPr>
+        <w:t>isplays the ip of the host</w:t>
+      </w:r>
+      <w:r>
+        <w:rPr>
+          <w:rFonts w:ascii="AppleSystemUIFont" w:hAnsi="AppleSystemUIFont" w:cs="AppleSystemUIFont"/>
+          <w:color w:val="auto"/>
+          <w:sz w:val="26"/>
+          <w:szCs w:val="26"/>
+          <w:lang w:val="en-GB"/>
+        </w:rPr>
+        <w:t>.</w:t>
+      </w:r>
+    </w:p>
+    <w:p>
+      <w:pPr>
+        <w:ind w:left="432"/>
+        <w:rPr>
+          <w:rFonts w:ascii="AppleSystemUIFont" w:hAnsi="AppleSystemUIFont" w:cs="AppleSystemUIFont"/>
+          <w:color w:val="auto"/>
+          <w:sz w:val="26"/>
+          <w:szCs w:val="26"/>
+          <w:lang w:val="en-GB"/>
+        </w:rPr>
+      </w:pPr>
+      <w:r>
+        <w:rPr>
+          <w:rFonts w:ascii="AppleSystemUIFont" w:hAnsi="AppleSystemUIFont" w:cs="AppleSystemUIFont"/>
+          <w:color w:val="auto"/>
+          <w:sz w:val="26"/>
+          <w:szCs w:val="26"/>
+          <w:lang w:val="en-GB"/>
+        </w:rPr>
+        <w:t>$ hostname i-</w:t>
+      </w:r>
+    </w:p>
+    <w:p>
+      <w:pPr>
+        <w:ind w:left="432"/>
+        <w:rPr>
+          <w:rFonts w:ascii="AppleSystemUIFont" w:hAnsi="AppleSystemUIFont" w:cs="AppleSystemUIFont"/>
+          <w:color w:val="auto"/>
+          <w:sz w:val="26"/>
+          <w:szCs w:val="26"/>
+          <w:lang w:val="en-GB"/>
+        </w:rPr>
+      </w:pPr>
+      <w:r>
+        <w:rPr>
+          <w:rFonts w:ascii="AppleSystemUIFont" w:hAnsi="AppleSystemUIFont" w:cs="AppleSystemUIFont"/>
+          <w:b/>
+          <w:color w:val="8DC1D7" w:themeColor="accent2" w:themeTint="66"/>
+          <w:sz w:val="26"/>
+          <w:szCs w:val="26"/>
+          <w:lang w:val="en-GB"/>
+          <w14:textOutline w14:w="11112" w14:cap="flat" w14:cmpd="sng" w14:algn="ctr">
+            <w14:solidFill>
+              <w14:schemeClr w14:val="accent2"/>
+            </w14:solidFill>
+            <w14:prstDash w14:val="solid"/>
+            <w14:round/>
+          </w14:textOutline>
+        </w:rPr>
+        <w:lastRenderedPageBreak/>
+        <w:t>Screenshot</w:t>
+      </w:r>
+      <w:r>
+        <w:rPr>
+          <w:rFonts w:ascii="AppleSystemUIFont" w:hAnsi="AppleSystemUIFont" w:cs="AppleSystemUIFont"/>
+          <w:color w:val="auto"/>
+          <w:sz w:val="26"/>
+          <w:szCs w:val="26"/>
+          <w:lang w:val="en-GB"/>
+        </w:rPr>
+        <w:t>: -</w:t>
+      </w:r>
+    </w:p>
+    <w:p>
+      <w:pPr>
+        <w:ind w:left="432"/>
+        <w:rPr>
+          <w:rFonts w:ascii="AppleSystemUIFont" w:hAnsi="AppleSystemUIFont" w:cs="AppleSystemUIFont"/>
+          <w:color w:val="auto"/>
+          <w:sz w:val="26"/>
+          <w:szCs w:val="26"/>
+          <w:lang w:val="en-GB"/>
+        </w:rPr>
+      </w:pPr>
+      <w:r>
+        <w:rPr>
+          <w:rFonts w:ascii="AppleSystemUIFont" w:hAnsi="AppleSystemUIFont" w:cs="AppleSystemUIFont"/>
+          <w:color w:val="auto"/>
+          <w:sz w:val="26"/>
+          <w:szCs w:val="26"/>
+          <w:lang w:val="en-GB"/>
+        </w:rPr>
+        <w:drawing>
+          <wp:inline distT="0" distB="0" distL="0" distR="0" wp14:anchorId="3A49519C" wp14:editId="29CCA3C4">
+            <wp:extent cx="4445000" cy="444500"/>
+            <wp:effectExtent l="0" t="0" r="0" b="0"/>
+            <wp:docPr id="31" name="Picture 31"/>
+            <wp:cNvGraphicFramePr>
+              <a:graphicFrameLocks xmlns:a="http://schemas.openxmlformats.org/drawingml/2006/main" noChangeAspect="1"/>
+            </wp:cNvGraphicFramePr>
+            <a:graphic xmlns:a="http://schemas.openxmlformats.org/drawingml/2006/main">
+              <a:graphicData uri="http://schemas.openxmlformats.org/drawingml/2006/picture">
+                <pic:pic xmlns:pic="http://schemas.openxmlformats.org/drawingml/2006/picture">
+                  <pic:nvPicPr>
+                    <pic:cNvPr id="1" name=""/>
+                    <pic:cNvPicPr/>
+                  </pic:nvPicPr>
+                  <pic:blipFill>
+                    <a:blip r:embed="rId33"/>
+                    <a:stretch>
+                      <a:fillRect/>
+                    </a:stretch>
+                  </pic:blipFill>
+                  <pic:spPr>
+                    <a:xfrm>
+                      <a:off x="0" y="0"/>
+                      <a:ext cx="4445000" cy="444500"/>
+                    </a:xfrm>
+                    <a:prstGeom prst="rect">
+                      <a:avLst/>
+                    </a:prstGeom>
+                  </pic:spPr>
+                </pic:pic>
+              </a:graphicData>
+            </a:graphic>
+          </wp:inline>
+        </w:drawing>
+      </w:r>
+    </w:p>
+    <w:p>
+      <w:pPr>
+        <w:ind w:left="432"/>
+        <w:rPr>
+          <w:rFonts w:ascii="AppleSystemUIFont" w:hAnsi="AppleSystemUIFont" w:cs="AppleSystemUIFont"/>
+          <w:color w:val="auto"/>
+          <w:sz w:val="26"/>
+          <w:szCs w:val="26"/>
+          <w:lang w:val="en-GB"/>
+        </w:rPr>
+      </w:pPr>
+    </w:p>
+    <w:p>
+      <w:pPr>
+        <w:pStyle w:val="ListBullet"/>
+        <w:rPr>
+          <w:lang w:val="en-GB"/>
+        </w:rPr>
+      </w:pPr>
+      <w:r>
+        <w:rPr>
+          <w:b/>
+          <w:bCs/>
+          <w:u w:val="single"/>
+          <w:lang w:val="en-GB"/>
+        </w:rPr>
+        <w:t>uniq</w:t>
+      </w:r>
+      <w:r>
+        <w:rPr>
+          <w:lang w:val="en-GB"/>
+        </w:rPr>
+        <w:t>: -</w:t>
+      </w:r>
+    </w:p>
+    <w:p>
+      <w:pPr>
+        <w:pStyle w:val="ListBullet"/>
+        <w:numPr>
+          <w:ilvl w:val="0"/>
+          <w:numId w:val="0"/>
+        </w:numPr>
+        <w:ind w:left="432"/>
+        <w:rPr>
+          <w:lang w:val="en-GB"/>
+        </w:rPr>
+      </w:pPr>
+      <w:r>
+        <w:rPr>
+          <w:lang w:val="en-GB"/>
+        </w:rPr>
+        <w:t>We use this command to remove the duplicate words from the specific file.</w:t>
+      </w:r>
+    </w:p>
+    <w:p>
+      <w:pPr>
+        <w:pStyle w:val="ListBullet"/>
+        <w:numPr>
+          <w:ilvl w:val="0"/>
+          <w:numId w:val="0"/>
+        </w:numPr>
+        <w:ind w:left="432"/>
+        <w:rPr>
+          <w:lang w:val="en-GB"/>
+        </w:rPr>
+      </w:pPr>
+      <w:r>
+        <w:rPr>
+          <w:lang w:val="en-GB"/>
+        </w:rPr>
+        <w:t>$ uniq File_name.extension</w:t>
+      </w:r>
+    </w:p>
+    <w:p>
+      <w:pPr>
+        <w:pStyle w:val="ListBullet"/>
+        <w:numPr>
+          <w:ilvl w:val="0"/>
+          <w:numId w:val="0"/>
+        </w:numPr>
+        <w:ind w:left="432"/>
+        <w:rPr>
+          <w:lang w:val="en-GB"/>
+        </w:rPr>
+      </w:pPr>
+    </w:p>
+    <w:p>
+      <w:pPr>
+        <w:pStyle w:val="ListBullet"/>
+        <w:numPr>
+          <w:ilvl w:val="0"/>
+          <w:numId w:val="0"/>
+        </w:numPr>
+        <w:ind w:left="432"/>
+        <w:rPr>
+          <w:lang w:val="en-GB"/>
+        </w:rPr>
+      </w:pPr>
+      <w:r>
+        <w:rPr>
+          <w:b/>
+          <w:color w:val="8DC1D7" w:themeColor="accent2" w:themeTint="66"/>
+          <w:lang w:val="en-GB"/>
+          <w14:textOutline w14:w="11112" w14:cap="flat" w14:cmpd="sng" w14:algn="ctr">
+            <w14:solidFill>
+              <w14:schemeClr w14:val="accent2"/>
+            </w14:solidFill>
+            <w14:prstDash w14:val="solid"/>
+            <w14:round/>
+          </w14:textOutline>
+        </w:rPr>
+        <w:t>Screenshot</w:t>
+      </w:r>
+      <w:r>
+        <w:rPr>
+          <w:lang w:val="en-GB"/>
+        </w:rPr>
+        <w:t>: -</w:t>
+      </w:r>
+    </w:p>
+    <w:p>
+      <w:pPr>
+        <w:pStyle w:val="ListBullet"/>
+        <w:numPr>
+          <w:ilvl w:val="0"/>
+          <w:numId w:val="0"/>
+        </w:numPr>
+        <w:ind w:left="432"/>
+        <w:rPr>
+          <w:lang w:val="en-GB"/>
+        </w:rPr>
+      </w:pPr>
+      <w:r>
+        <w:rPr>
+          <w:lang w:val="en-GB"/>
+        </w:rPr>
+        <w:drawing>
+          <wp:inline distT="0" distB="0" distL="0" distR="0" wp14:anchorId="5FF1E522" wp14:editId="5DF02DFB">
+            <wp:extent cx="4597400" cy="1879600"/>
+            <wp:effectExtent l="0" t="0" r="0" b="0"/>
+            <wp:docPr id="32" name="Picture 32"/>
+            <wp:cNvGraphicFramePr>
+              <a:graphicFrameLocks xmlns:a="http://schemas.openxmlformats.org/drawingml/2006/main" noChangeAspect="1"/>
+            </wp:cNvGraphicFramePr>
+            <a:graphic xmlns:a="http://schemas.openxmlformats.org/drawingml/2006/main">
+              <a:graphicData uri="http://schemas.openxmlformats.org/drawingml/2006/picture">
+                <pic:pic xmlns:pic="http://schemas.openxmlformats.org/drawingml/2006/picture">
+                  <pic:nvPicPr>
+                    <pic:cNvPr id="1" name=""/>
+                    <pic:cNvPicPr/>
+                  </pic:nvPicPr>
+                  <pic:blipFill>
+                    <a:blip r:embed="rId34"/>
+                    <a:stretch>
+                      <a:fillRect/>
+                    </a:stretch>
+                  </pic:blipFill>
+                  <pic:spPr>
+                    <a:xfrm>
+                      <a:off x="0" y="0"/>
+                      <a:ext cx="4597400" cy="1879600"/>
+                    </a:xfrm>
+                    <a:prstGeom prst="rect">
+                      <a:avLst/>
+                    </a:prstGeom>
+                  </pic:spPr>
+                </pic:pic>
+              </a:graphicData>
+            </a:graphic>
+          </wp:inline>
+        </w:drawing>
+      </w:r>
+    </w:p>
+    <w:p>
+      <w:pPr>
+        <w:pStyle w:val="ListBullet"/>
+        <w:numPr>
+          <w:ilvl w:val="0"/>
+          <w:numId w:val="0"/>
+        </w:numPr>
+        <w:ind w:left="432"/>
+        <w:rPr>
+          <w:lang w:val="en-GB"/>
+        </w:rPr>
+      </w:pPr>
+    </w:p>
+    <w:p>
+      <w:pPr>
+        <w:pStyle w:val="ListBullet"/>
+        <w:rPr>
+          <w:lang w:val="en-GB"/>
+        </w:rPr>
+      </w:pPr>
+      <w:r>
+        <w:rPr>
+          <w:b/>
+          <w:bCs/>
+          <w:u w:val="single"/>
+          <w:lang w:val="en-GB"/>
+        </w:rPr>
+        <w:t>chmod</w:t>
+      </w:r>
+      <w:r>
+        <w:rPr>
+          <w:lang w:val="en-GB"/>
+        </w:rPr>
+        <w:t>: -</w:t>
+      </w:r>
+    </w:p>
+    <w:p>
+      <w:pPr>
+        <w:pStyle w:val="ListBullet"/>
+        <w:numPr>
+          <w:ilvl w:val="0"/>
+          <w:numId w:val="0"/>
+        </w:numPr>
+        <w:ind w:left="432"/>
+        <w:rPr>
+          <w:lang w:val="en-GB"/>
+        </w:rPr>
+      </w:pPr>
+      <w:r>
+        <w:rPr>
+          <w:lang w:val="en-GB"/>
+        </w:rPr>
+        <w:t>We can use this command to change the permission on the files. You can add and remove the permissions on the file that you want.</w:t>
+      </w:r>
+    </w:p>
+    <w:p>
+      <w:pPr>
+        <w:pStyle w:val="ListBullet"/>
+        <w:numPr>
+          <w:ilvl w:val="0"/>
+          <w:numId w:val="0"/>
+        </w:numPr>
+        <w:ind w:left="432"/>
+        <w:rPr>
+          <w:lang w:val="en-GB"/>
+        </w:rPr>
+      </w:pPr>
+      <w:r>
+        <w:rPr>
+          <w:lang w:val="en-GB"/>
+        </w:rPr>
+        <w:t>$ chmod permission File_name.txt</w:t>
+      </w:r>
+    </w:p>
+    <w:p>
+      <w:pPr>
+        <w:pStyle w:val="ListBullet"/>
+        <w:numPr>
+          <w:ilvl w:val="0"/>
+          <w:numId w:val="0"/>
+        </w:numPr>
+        <w:ind w:left="432"/>
+        <w:rPr>
+          <w:lang w:val="en-GB"/>
+        </w:rPr>
+      </w:pPr>
+    </w:p>
+    <w:p>
+      <w:pPr>
+        <w:pStyle w:val="ListBullet"/>
+        <w:numPr>
+          <w:ilvl w:val="0"/>
+          <w:numId w:val="0"/>
+        </w:numPr>
+        <w:ind w:left="432"/>
+        <w:rPr>
+          <w:lang w:val="en-GB"/>
+        </w:rPr>
+      </w:pPr>
+      <w:r>
+        <w:rPr>
+          <w:b/>
+          <w:color w:val="8DC1D7" w:themeColor="accent2" w:themeTint="66"/>
+          <w:lang w:val="en-GB"/>
+          <w14:textOutline w14:w="11112" w14:cap="flat" w14:cmpd="sng" w14:algn="ctr">
+            <w14:solidFill>
+              <w14:schemeClr w14:val="accent2"/>
+            </w14:solidFill>
+            <w14:prstDash w14:val="solid"/>
+            <w14:round/>
+          </w14:textOutline>
+        </w:rPr>
+        <w:t>Screenshot</w:t>
+      </w:r>
+      <w:r>
+        <w:rPr>
+          <w:lang w:val="en-GB"/>
+        </w:rPr>
+        <w:t>: -</w:t>
+      </w:r>
+    </w:p>
+    <w:p>
+      <w:pPr>
+        <w:pStyle w:val="ListBullet"/>
+        <w:numPr>
+          <w:ilvl w:val="0"/>
+          <w:numId w:val="0"/>
+        </w:numPr>
+        <w:ind w:left="432"/>
+        <w:rPr>
+          <w:lang w:val="en-GB"/>
+        </w:rPr>
+      </w:pPr>
+      <w:r>
+        <w:rPr>
+          <w:lang w:val="en-GB"/>
+        </w:rPr>
+        <w:drawing>
+          <wp:inline distT="0" distB="0" distL="0" distR="0" wp14:anchorId="3E0CF380" wp14:editId="6585452A">
+            <wp:extent cx="5732145" cy="837565"/>
+            <wp:effectExtent l="0" t="0" r="0" b="635"/>
+            <wp:docPr id="33" name="Picture 33"/>
+            <wp:cNvGraphicFramePr>
+              <a:graphicFrameLocks xmlns:a="http://schemas.openxmlformats.org/drawingml/2006/main" noChangeAspect="1"/>
+            </wp:cNvGraphicFramePr>
+            <a:graphic xmlns:a="http://schemas.openxmlformats.org/drawingml/2006/main">
+              <a:graphicData uri="http://schemas.openxmlformats.org/drawingml/2006/picture">
+                <pic:pic xmlns:pic="http://schemas.openxmlformats.org/drawingml/2006/picture">
+                  <pic:nvPicPr>
+                    <pic:cNvPr id="1" name=""/>
+                    <pic:cNvPicPr/>
+                  </pic:nvPicPr>
+                  <pic:blipFill>
+                    <a:blip r:embed="rId35"/>
+                    <a:stretch>
+                      <a:fillRect/>
+                    </a:stretch>
+                  </pic:blipFill>
+                  <pic:spPr>
+                    <a:xfrm>
+                      <a:off x="0" y="0"/>
+                      <a:ext cx="5732145" cy="837565"/>
+                    </a:xfrm>
+                    <a:prstGeom prst="rect">
+                      <a:avLst/>
+                    </a:prstGeom>
+                  </pic:spPr>
+                </pic:pic>
+              </a:graphicData>
+            </a:graphic>
+          </wp:inline>
+        </w:drawing>
+      </w:r>
+    </w:p>
+    <w:p>
+      <w:pPr>
+        <w:pStyle w:val="ListBullet"/>
+        <w:numPr>
+          <w:ilvl w:val="0"/>
+          <w:numId w:val="0"/>
+        </w:numPr>
+        <w:ind w:left="432"/>
+        <w:rPr>
+          <w:lang w:val="en-GB"/>
+        </w:rPr>
+      </w:pPr>
+    </w:p>
+    <w:p>
+      <w:pPr>
+        <w:ind w:left="432"/>
       </w:pPr>
     </w:p>
     <w:sectPr>
-      <w:footerReference w:type="default" r:id="rId17"/>
+      <w:footerReference w:type="default" r:id="rId36"/>
       <w:pgSz w:w="11907" w:h="16839" w:code="9"/>
       <w:pgMar w:top="720" w:right="1440" w:bottom="1800" w:left="1440" w:header="720" w:footer="720" w:gutter="0"/>
       <w:cols w:space="720"/>

</xml_diff>